<commit_message>
Atualização do Resumo do projeto
</commit_message>
<xml_diff>
--- a/Entrega 01 - Grupo, Descrição geral e Requisitos.docx
+++ b/Entrega 01 - Grupo, Descrição geral e Requisitos.docx
@@ -470,176 +470,456 @@
       <w:r>
         <w:t xml:space="preserve"> e verificação das informações.</w:t>
       </w:r>
+    </w:p>
+    <w:p>
+      <w:pPr>
+        <w:pStyle w:val="PargrafodaLista"/>
+        <w:numPr>
+          <w:ilvl w:val="0"/>
+          <w:numId w:val="5"/>
+        </w:numPr>
+      </w:pPr>
+      <w:r>
+        <w:t>Após as ve</w:t>
+      </w:r>
+      <w:r>
+        <w:t>rificações e tratamentos, o Sistema conversa com o repositório necessário para realizar o serviço solicitado.</w:t>
+      </w:r>
+    </w:p>
+    <w:p>
+      <w:pPr>
+        <w:pStyle w:val="PargrafodaLista"/>
+        <w:numPr>
+          <w:ilvl w:val="0"/>
+          <w:numId w:val="5"/>
+        </w:numPr>
+      </w:pPr>
+      <w:r>
+        <w:t>O método do repositório retorna para o Sistema se a solicitação foi atendida ou não.</w:t>
+      </w:r>
+    </w:p>
+    <w:p>
+      <w:pPr>
+        <w:pStyle w:val="PargrafodaLista"/>
+        <w:numPr>
+          <w:ilvl w:val="0"/>
+          <w:numId w:val="5"/>
+        </w:numPr>
+      </w:pPr>
+      <w:r>
+        <w:lastRenderedPageBreak/>
+        <w:t xml:space="preserve">O Sistema recebe a informação do método do repositório, trata e retorna para o usuário se a solicitação foi atendida ou não. </w:t>
+      </w:r>
+    </w:p>
+    <w:p>
+      <w:pPr>
+        <w:pStyle w:val="Ttulo2"/>
+        <w:jc w:val="both"/>
+      </w:pPr>
+      <w:r>
+        <w:t>Requisitos do projeto</w:t>
+      </w:r>
+    </w:p>
+    <w:p>
+      <w:pPr>
+        <w:jc w:val="both"/>
+        <w:rPr>
+          <w:color w:val="FF0000"/>
+        </w:rPr>
+      </w:pPr>
+      <w:r>
+        <w:rPr>
+          <w:color w:val="FF0000"/>
+        </w:rPr>
+        <w:sym w:font="Wingdings" w:char="F0E0"/>
+      </w:r>
+      <w:r>
+        <w:rPr>
+          <w:color w:val="FF0000"/>
+        </w:rPr>
+        <w:t xml:space="preserve"> Lista de requisitos</w:t>
+      </w:r>
+    </w:p>
+    <w:p>
+      <w:pPr>
+        <w:jc w:val="both"/>
+      </w:pPr>
+      <w:r>
+        <w:t xml:space="preserve">Obs.: </w:t>
+      </w:r>
+      <w:r>
+        <w:t>Liste de forma numerada e com identificadores únicos os seus requisitos de projeto</w:t>
+      </w:r>
+      <w:r>
+        <w:t>.</w:t>
+      </w:r>
+      <w:r>
+        <w:t xml:space="preserve"> A descrição de cada requisito deve ser breve</w:t>
+      </w:r>
+      <w:r>
+        <w:t>,</w:t>
+      </w:r>
+      <w:r>
+        <w:t xml:space="preserve"> porém informativa. Exemplo de </w:t>
+      </w:r>
+      <w:r>
+        <w:t xml:space="preserve">requisitos para </w:t>
+      </w:r>
+      <w:r>
+        <w:t>um sistema de automação comercial</w:t>
+      </w:r>
+      <w:r>
+        <w:t xml:space="preserve"> (</w:t>
+      </w:r>
+      <w:r>
+        <w:rPr>
+          <w:b/>
+        </w:rPr>
+        <w:t>A INFORMAÇÃO ABAIXO DEVE SER APAGADA EM SUA SUBMISSÃO</w:t>
+      </w:r>
+      <w:r>
+        <w:t>)</w:t>
+      </w:r>
+      <w:r>
+        <w:t>:</w:t>
+      </w:r>
+    </w:p>
+    <w:p>
+      <w:pPr>
+        <w:pStyle w:val="PargrafodaLista"/>
+        <w:numPr>
+          <w:ilvl w:val="0"/>
+          <w:numId w:val="3"/>
+        </w:numPr>
+        <w:jc w:val="both"/>
+      </w:pPr>
+      <w:r>
+        <w:t>O sistema deve controlar o acesso através de login e senha. Os usuários do sistema serão do tipo administrador</w:t>
+      </w:r>
+      <w:r>
+        <w:t>, professor e aluno.</w:t>
+      </w:r>
+    </w:p>
+    <w:p>
+      <w:pPr>
+        <w:pStyle w:val="PargrafodaLista"/>
+        <w:numPr>
+          <w:ilvl w:val="0"/>
+          <w:numId w:val="3"/>
+        </w:numPr>
+        <w:jc w:val="both"/>
+      </w:pPr>
+      <w:r>
+        <w:t>O Sistema deve validar o cadastro dos usuários.</w:t>
+      </w:r>
+    </w:p>
+    <w:p>
+      <w:pPr>
+        <w:pStyle w:val="PargrafodaLista"/>
+        <w:numPr>
+          <w:ilvl w:val="0"/>
+          <w:numId w:val="3"/>
+        </w:numPr>
+        <w:jc w:val="both"/>
+      </w:pPr>
+      <w:r>
+        <w:t>O sistema deve permitir</w:t>
+      </w:r>
+      <w:r>
+        <w:t>/avaliar</w:t>
+      </w:r>
+      <w:r>
+        <w:t xml:space="preserve"> o gerenciamento (CRUD) d</w:t>
+      </w:r>
+      <w:r>
+        <w:t>os usuários</w:t>
+      </w:r>
+      <w:r>
+        <w:t>.</w:t>
+      </w:r>
+    </w:p>
+    <w:p>
+      <w:pPr>
+        <w:pStyle w:val="PargrafodaLista"/>
+        <w:numPr>
+          <w:ilvl w:val="0"/>
+          <w:numId w:val="3"/>
+        </w:numPr>
+        <w:jc w:val="both"/>
+      </w:pPr>
+      <w:r>
+        <w:t>O sistema deve permitir</w:t>
+      </w:r>
+      <w:r>
+        <w:t>/avaliar</w:t>
+      </w:r>
+      <w:r>
+        <w:t xml:space="preserve"> o gerenciamento (CRUD) </w:t>
+      </w:r>
+      <w:r>
+        <w:t xml:space="preserve">das disciplinas </w:t>
+      </w:r>
+    </w:p>
+    <w:p>
+      <w:pPr>
+        <w:pStyle w:val="PargrafodaLista"/>
+        <w:numPr>
+          <w:ilvl w:val="0"/>
+          <w:numId w:val="3"/>
+        </w:numPr>
+        <w:jc w:val="both"/>
+      </w:pPr>
+      <w:r>
+        <w:t>O sistema deve permitir</w:t>
+      </w:r>
+      <w:r>
+        <w:t>/avaliar</w:t>
+      </w:r>
+      <w:r>
+        <w:t xml:space="preserve"> o gerenciamento (CRUD) </w:t>
+      </w:r>
+      <w:r>
+        <w:t>das tarefas.</w:t>
+      </w:r>
+    </w:p>
+    <w:p>
+      <w:pPr>
+        <w:pStyle w:val="PargrafodaLista"/>
+        <w:numPr>
+          <w:ilvl w:val="0"/>
+          <w:numId w:val="3"/>
+        </w:numPr>
+        <w:jc w:val="both"/>
+      </w:pPr>
+      <w:r>
+        <w:t xml:space="preserve">O sistema deve permitir o gerenciamento (CRUD) </w:t>
+      </w:r>
+      <w:r>
+        <w:t>de professores e alunos, essa</w:t>
+      </w:r>
+      <w:r>
+        <w:t xml:space="preserve"> ação somente poderá ser executada por usuários administradores. Usuários administradores também podem executar todas as fun</w:t>
+      </w:r>
+      <w:r>
+        <w:t xml:space="preserve">cionalidades que um </w:t>
+      </w:r>
+      <w:r>
+        <w:t>professor e um aluno</w:t>
+      </w:r>
+      <w:r>
+        <w:t xml:space="preserve"> comum pode</w:t>
+      </w:r>
+      <w:r>
+        <w:t>m</w:t>
+      </w:r>
+      <w:r>
+        <w:t xml:space="preserve"> executar.</w:t>
+      </w:r>
+    </w:p>
+    <w:p>
+      <w:pPr>
+        <w:pStyle w:val="PargrafodaLista"/>
+        <w:numPr>
+          <w:ilvl w:val="0"/>
+          <w:numId w:val="3"/>
+        </w:numPr>
+        <w:jc w:val="both"/>
+      </w:pPr>
+      <w:r>
+        <w:t>O sistema deve validar o cadastro das disciplinas pelos professores.</w:t>
+      </w:r>
+    </w:p>
+    <w:p>
+      <w:pPr>
+        <w:pStyle w:val="PargrafodaLista"/>
+        <w:numPr>
+          <w:ilvl w:val="0"/>
+          <w:numId w:val="3"/>
+        </w:numPr>
+        <w:jc w:val="both"/>
+      </w:pPr>
+      <w:r>
+        <w:t>O sistema deve validar a inserção de disciplinas no quadro de horário dos alunos.</w:t>
+      </w:r>
+    </w:p>
+    <w:p>
+      <w:pPr>
+        <w:pStyle w:val="PargrafodaLista"/>
+        <w:numPr>
+          <w:ilvl w:val="0"/>
+          <w:numId w:val="3"/>
+        </w:numPr>
+        <w:jc w:val="both"/>
+      </w:pPr>
+      <w:r>
+        <w:t xml:space="preserve">O sistema deve validar </w:t>
+      </w:r>
+      <w:r>
+        <w:t xml:space="preserve">o cadastro das </w:t>
+      </w:r>
+      <w:r>
+        <w:t xml:space="preserve">tarefas </w:t>
+      </w:r>
+      <w:r>
+        <w:t>pelos professores</w:t>
+      </w:r>
+      <w:r>
+        <w:t>.</w:t>
+      </w:r>
+    </w:p>
+    <w:p>
+      <w:pPr>
+        <w:pStyle w:val="PargrafodaLista"/>
+        <w:numPr>
+          <w:ilvl w:val="0"/>
+          <w:numId w:val="3"/>
+        </w:numPr>
+        <w:jc w:val="both"/>
+      </w:pPr>
+      <w:r>
+        <w:t>O sistema deve encaminhar para os alunos as tarefas das disciplinas que estão matriculados.</w:t>
+      </w:r>
+    </w:p>
+    <w:p>
+      <w:pPr>
+        <w:pStyle w:val="PargrafodaLista"/>
+        <w:numPr>
+          <w:ilvl w:val="0"/>
+          <w:numId w:val="3"/>
+        </w:numPr>
+        <w:jc w:val="both"/>
+      </w:pPr>
+      <w:r>
+        <w:t>O sistema deve validar a inserção da avaliação das tarefas.</w:t>
+      </w:r>
+    </w:p>
+    <w:p>
+      <w:pPr>
+        <w:pStyle w:val="PargrafodaLista"/>
+        <w:numPr>
+          <w:ilvl w:val="0"/>
+          <w:numId w:val="3"/>
+        </w:numPr>
+        <w:jc w:val="both"/>
+      </w:pPr>
+      <w:r>
+        <w:t>O administrador deve autorizar o cadastro de professores.</w:t>
+      </w:r>
+    </w:p>
+    <w:p>
+      <w:pPr>
+        <w:pStyle w:val="PargrafodaLista"/>
+        <w:numPr>
+          <w:ilvl w:val="0"/>
+          <w:numId w:val="3"/>
+        </w:numPr>
+        <w:jc w:val="both"/>
+      </w:pPr>
+      <w:r>
+        <w:t>O administrador deve autorizar o cadastro de alunos.</w:t>
+      </w:r>
+    </w:p>
+    <w:p>
+      <w:pPr>
+        <w:pStyle w:val="PargrafodaLista"/>
+        <w:numPr>
+          <w:ilvl w:val="0"/>
+          <w:numId w:val="3"/>
+        </w:numPr>
+        <w:jc w:val="both"/>
+      </w:pPr>
+      <w:r>
+        <w:t>O administrador deve autorizar o cadastro de disciplinas.</w:t>
+      </w:r>
+    </w:p>
+    <w:p>
+      <w:pPr>
+        <w:pStyle w:val="PargrafodaLista"/>
+        <w:numPr>
+          <w:ilvl w:val="0"/>
+          <w:numId w:val="3"/>
+        </w:numPr>
+        <w:jc w:val="both"/>
+      </w:pPr>
+      <w:r>
+        <w:t>O professor pode solicitar o cadastro de disciplinas.</w:t>
+      </w:r>
+    </w:p>
+    <w:p>
+      <w:pPr>
+        <w:pStyle w:val="PargrafodaLista"/>
+        <w:numPr>
+          <w:ilvl w:val="0"/>
+          <w:numId w:val="3"/>
+        </w:numPr>
+        <w:jc w:val="both"/>
+      </w:pPr>
+      <w:r>
+        <w:t xml:space="preserve">O professor deve </w:t>
+      </w:r>
+      <w:r>
+        <w:t>gerenciar o (CRUD) das</w:t>
+      </w:r>
+      <w:r>
+        <w:t xml:space="preserve"> tarefas nas suas disciplinas.</w:t>
+      </w:r>
+    </w:p>
+    <w:p>
+      <w:pPr>
+        <w:pStyle w:val="PargrafodaLista"/>
+        <w:numPr>
+          <w:ilvl w:val="0"/>
+          <w:numId w:val="3"/>
+        </w:numPr>
+        <w:jc w:val="both"/>
+      </w:pPr>
+      <w:r>
+        <w:t>O professor deve avaliar as tarefas alocadas nas disciplinas.</w:t>
+      </w:r>
+    </w:p>
+    <w:p>
+      <w:pPr>
+        <w:pStyle w:val="PargrafodaLista"/>
+        <w:numPr>
+          <w:ilvl w:val="0"/>
+          <w:numId w:val="3"/>
+        </w:numPr>
+        <w:jc w:val="both"/>
+      </w:pPr>
+      <w:r>
+        <w:t xml:space="preserve">O aluno </w:t>
+      </w:r>
+      <w:r>
+        <w:t>pode solicitar matrícula e dispensa de uma disciplina.</w:t>
+      </w:r>
+    </w:p>
+    <w:p>
+      <w:pPr>
+        <w:pStyle w:val="PargrafodaLista"/>
+        <w:numPr>
+          <w:ilvl w:val="0"/>
+          <w:numId w:val="3"/>
+        </w:numPr>
+        <w:jc w:val="both"/>
+      </w:pPr>
+      <w:r>
+        <w:t>O aluno pode inserir e alterar a submissão de tarefas de uma disciplina.</w:t>
+      </w:r>
+    </w:p>
+    <w:p>
+      <w:pPr>
+        <w:pStyle w:val="PargrafodaLista"/>
+        <w:numPr>
+          <w:ilvl w:val="0"/>
+          <w:numId w:val="3"/>
+        </w:numPr>
+        <w:jc w:val="both"/>
+      </w:pPr>
+      <w:r>
+        <w:t>O aluno pode visualizar a grade de disciplinas/horários.</w:t>
+      </w:r>
       <w:bookmarkStart w:id="0" w:name="_GoBack"/>
       <w:bookmarkEnd w:id="0"/>
-    </w:p>
-    <w:p>
-      <w:pPr>
-        <w:pStyle w:val="PargrafodaLista"/>
-        <w:numPr>
-          <w:ilvl w:val="0"/>
-          <w:numId w:val="5"/>
-        </w:numPr>
-      </w:pPr>
-      <w:r>
-        <w:t>Após as ve</w:t>
-      </w:r>
-      <w:r>
-        <w:t>rificações e tratamentos, o Sistema conversa com o repositório necessário para realizar o serviço solicitado.</w:t>
-      </w:r>
-    </w:p>
-    <w:p>
-      <w:pPr>
-        <w:pStyle w:val="PargrafodaLista"/>
-        <w:numPr>
-          <w:ilvl w:val="0"/>
-          <w:numId w:val="5"/>
-        </w:numPr>
-      </w:pPr>
-      <w:r>
-        <w:t>O método do repositório retorna para o Sistema se a solicitação foi atendida ou não.</w:t>
-      </w:r>
-    </w:p>
-    <w:p>
-      <w:pPr>
-        <w:pStyle w:val="PargrafodaLista"/>
-        <w:numPr>
-          <w:ilvl w:val="0"/>
-          <w:numId w:val="5"/>
-        </w:numPr>
-      </w:pPr>
-      <w:r>
-        <w:lastRenderedPageBreak/>
-        <w:t xml:space="preserve">O Sistema recebe a informação do método do repositório, trata e retorna para o usuário se a solicitação foi atendida ou não. </w:t>
-      </w:r>
-    </w:p>
-    <w:p>
-      <w:pPr>
-        <w:pStyle w:val="Ttulo2"/>
-        <w:jc w:val="both"/>
-      </w:pPr>
-      <w:r>
-        <w:t>Requisitos do projeto</w:t>
-      </w:r>
-    </w:p>
-    <w:p>
-      <w:pPr>
-        <w:jc w:val="both"/>
-        <w:rPr>
-          <w:color w:val="FF0000"/>
-        </w:rPr>
-      </w:pPr>
-      <w:r>
-        <w:rPr>
-          <w:color w:val="FF0000"/>
-        </w:rPr>
-        <w:sym w:font="Wingdings" w:char="F0E0"/>
-      </w:r>
-      <w:r>
-        <w:rPr>
-          <w:color w:val="FF0000"/>
-        </w:rPr>
-        <w:t xml:space="preserve"> Lista de requisitos</w:t>
-      </w:r>
-    </w:p>
-    <w:p>
-      <w:pPr>
-        <w:jc w:val="both"/>
-      </w:pPr>
-      <w:r>
-        <w:t xml:space="preserve">Obs.: </w:t>
-      </w:r>
-      <w:r>
-        <w:t>Liste de forma numerada e com identificadores únicos os seus requisitos de projeto</w:t>
-      </w:r>
-      <w:r>
-        <w:t>.</w:t>
-      </w:r>
-      <w:r>
-        <w:t xml:space="preserve"> A descrição de cada requisito deve ser breve</w:t>
-      </w:r>
-      <w:r>
-        <w:t>,</w:t>
-      </w:r>
-      <w:r>
-        <w:t xml:space="preserve"> porém informativa. Exemplo de </w:t>
-      </w:r>
-      <w:r>
-        <w:t xml:space="preserve">requisitos para </w:t>
-      </w:r>
-      <w:r>
-        <w:t>um sistema de automação comercial</w:t>
-      </w:r>
-      <w:r>
-        <w:t xml:space="preserve"> (</w:t>
-      </w:r>
-      <w:r>
-        <w:rPr>
-          <w:b/>
-        </w:rPr>
-        <w:t>A INFORMAÇÃO ABAIXO DEVE SER APAGADA EM SUA SUBMISSÃO</w:t>
-      </w:r>
-      <w:r>
-        <w:t>)</w:t>
-      </w:r>
-      <w:r>
-        <w:t>:</w:t>
-      </w:r>
-    </w:p>
-    <w:p>
-      <w:pPr>
-        <w:pStyle w:val="PargrafodaLista"/>
-        <w:numPr>
-          <w:ilvl w:val="0"/>
-          <w:numId w:val="3"/>
-        </w:numPr>
-        <w:jc w:val="both"/>
-      </w:pPr>
-      <w:r>
-        <w:t>O sistema deve controlar o acesso através de login e senha. Os usuários do sistema serão do tipo administrador e funcionário</w:t>
-      </w:r>
-    </w:p>
-    <w:p>
-      <w:pPr>
-        <w:pStyle w:val="PargrafodaLista"/>
-        <w:numPr>
-          <w:ilvl w:val="0"/>
-          <w:numId w:val="3"/>
-        </w:numPr>
-        <w:jc w:val="both"/>
-      </w:pPr>
-      <w:r>
-        <w:t>O sistema deve permitir a venda de produtos previamente cadastrados e salvá-los como em um histórico de vendas por cliente. Cada venda de produto deve ser associada a um cliente único.</w:t>
-      </w:r>
-    </w:p>
-    <w:p>
-      <w:pPr>
-        <w:pStyle w:val="PargrafodaLista"/>
-        <w:numPr>
-          <w:ilvl w:val="0"/>
-          <w:numId w:val="3"/>
-        </w:numPr>
-        <w:jc w:val="both"/>
-      </w:pPr>
-      <w:r>
-        <w:t>O sistema deve permitir o gerenciamento (CRUD) de clientes e produtos e produtos e essa ação pode ser feita por funcionários comuns.</w:t>
-      </w:r>
-    </w:p>
-    <w:p>
-      <w:pPr>
-        <w:pStyle w:val="PargrafodaLista"/>
-        <w:numPr>
-          <w:ilvl w:val="0"/>
-          <w:numId w:val="3"/>
-        </w:numPr>
-        <w:jc w:val="both"/>
-      </w:pPr>
-      <w:r>
-        <w:t>O sistema deve permitir o gerenciamento (CRUD) de funcionários da empresa e essa ação somente poderá ser executada por usuários administradores. Usuários administradores também podem executar todas as fun</w:t>
-      </w:r>
-      <w:r>
-        <w:t>cionalidades que um funcionário comum pode executar.</w:t>
-      </w:r>
     </w:p>
     <w:p>
       <w:pPr>
@@ -729,7 +1009,7 @@
       <w:rPr>
         <w:noProof/>
       </w:rPr>
-      <w:pict>
+      <w:pict w14:anchorId="5BB4C1A8">
         <v:shapetype id="_x0000_t75" coordsize="21600,21600" o:spt="75" o:preferrelative="t" path="m@4@5l@4@11@9@11@9@5xe" filled="f" stroked="f">
           <v:stroke joinstyle="miter"/>
           <v:formulas>

</xml_diff>

<commit_message>
Atualização do resumo 1
</commit_message>
<xml_diff>
--- a/Entrega 01 - Grupo, Descrição geral e Requisitos.docx
+++ b/Entrega 01 - Grupo, Descrição geral e Requisitos.docx
@@ -1,37 +1,28 @@
 
 <file path=word/document.xml><?xml version="1.0" encoding="utf-8"?>
-<w:document xmlns:o="urn:schemas-microsoft-com:office:office" xmlns:r="http://schemas.openxmlformats.org/officeDocument/2006/relationships" xmlns:v="urn:schemas-microsoft-com:vml" xmlns:w="http://schemas.openxmlformats.org/wordprocessingml/2006/main" xmlns:w10="urn:schemas-microsoft-com:office:word" xmlns:wp="http://schemas.openxmlformats.org/drawingml/2006/wordprocessingDrawing" xmlns:wps="http://schemas.microsoft.com/office/word/2010/wordprocessingShape" xmlns:wpg="http://schemas.microsoft.com/office/word/2010/wordprocessingGroup" xmlns:mc="http://schemas.openxmlformats.org/markup-compatibility/2006" xmlns:wp14="http://schemas.microsoft.com/office/word/2010/wordprocessingDrawing" xmlns:w14="http://schemas.microsoft.com/office/word/2010/wordml" mc:Ignorable="w14 wp14">
+<w:document xmlns:wpc="http://schemas.microsoft.com/office/word/2010/wordprocessingCanvas" xmlns:cx="http://schemas.microsoft.com/office/drawing/2014/chartex" xmlns:cx1="http://schemas.microsoft.com/office/drawing/2015/9/8/chartex" xmlns:cx2="http://schemas.microsoft.com/office/drawing/2015/10/21/chartex" xmlns:cx3="http://schemas.microsoft.com/office/drawing/2016/5/9/chartex" xmlns:cx4="http://schemas.microsoft.com/office/drawing/2016/5/10/chartex" xmlns:cx5="http://schemas.microsoft.com/office/drawing/2016/5/11/chartex" xmlns:cx6="http://schemas.microsoft.com/office/drawing/2016/5/12/chartex" xmlns:cx7="http://schemas.microsoft.com/office/drawing/2016/5/13/chartex" xmlns:cx8="http://schemas.microsoft.com/office/drawing/2016/5/14/chartex" xmlns:mc="http://schemas.openxmlformats.org/markup-compatibility/2006" xmlns:aink="http://schemas.microsoft.com/office/drawing/2016/ink" xmlns:am3d="http://schemas.microsoft.com/office/drawing/2017/model3d" xmlns:o="urn:schemas-microsoft-com:office:office" xmlns:r="http://schemas.openxmlformats.org/officeDocument/2006/relationships" xmlns:m="http://schemas.openxmlformats.org/officeDocument/2006/math" xmlns:v="urn:schemas-microsoft-com:vml" xmlns:wp14="http://schemas.microsoft.com/office/word/2010/wordprocessingDrawing" xmlns:wp="http://schemas.openxmlformats.org/drawingml/2006/wordprocessingDrawing" xmlns:w10="urn:schemas-microsoft-com:office:word" xmlns:w="http://schemas.openxmlformats.org/wordprocessingml/2006/main" xmlns:w14="http://schemas.microsoft.com/office/word/2010/wordml" xmlns:w15="http://schemas.microsoft.com/office/word/2012/wordml" xmlns:w16cid="http://schemas.microsoft.com/office/word/2016/wordml/cid" xmlns:w16se="http://schemas.microsoft.com/office/word/2015/wordml/symex" xmlns:wpg="http://schemas.microsoft.com/office/word/2010/wordprocessingGroup" xmlns:wpi="http://schemas.microsoft.com/office/word/2010/wordprocessingInk" xmlns:wne="http://schemas.microsoft.com/office/word/2006/wordml" xmlns:wps="http://schemas.microsoft.com/office/word/2010/wordprocessingShape" mc:Ignorable="w14 w15 w16se w16cid wp14">
   <w:body>
     <w:p>
       <w:pPr>
-        <w:pStyle w:val="Normal"/>
-        <w:jc w:val="both"/>
-        <w:rPr/>
-      </w:pPr>
-      <w:r>
-        <w:rPr/>
-      </w:r>
+        <w:jc w:val="both"/>
+      </w:pPr>
     </w:p>
     <w:p>
       <w:pPr>
         <w:pStyle w:val="Ttulo2"/>
         <w:jc w:val="both"/>
-        <w:rPr/>
-      </w:pPr>
-      <w:r>
-        <w:rPr/>
+      </w:pPr>
+      <w:r>
         <w:t xml:space="preserve">Nome do grupo: </w:t>
       </w:r>
     </w:p>
     <w:p>
       <w:pPr>
-        <w:pStyle w:val="Normal"/>
-        <w:jc w:val="both"/>
-        <w:rPr/>
+        <w:jc w:val="both"/>
       </w:pPr>
       <w:r>
         <w:rPr>
-          <w:rFonts w:eastAsia="Wingdings" w:cs="Wingdings" w:ascii="Wingdings" w:hAnsi="Wingdings"/>
+          <w:rFonts w:ascii="Wingdings" w:eastAsia="Wingdings" w:hAnsi="Wingdings" w:cs="Wingdings"/>
           <w:color w:val="FF0000"/>
         </w:rPr>
         <w:t></w:t>
@@ -43,32 +34,28 @@
         <w:t xml:space="preserve"> </w:t>
       </w:r>
       <w:r>
+        <w:t>Camila Nunes, Elivelton Rodrigues, Helton Vasconcelos</w:t>
+      </w:r>
+      <w:r>
+        <w:t xml:space="preserve"> e Thiago Costa</w:t>
+      </w:r>
+    </w:p>
+    <w:p>
+      <w:pPr>
+        <w:pStyle w:val="Ttulo2"/>
+        <w:jc w:val="both"/>
+      </w:pPr>
+      <w:r>
+        <w:t xml:space="preserve">Nome do projeto: </w:t>
+      </w:r>
+    </w:p>
+    <w:p>
+      <w:pPr>
+        <w:jc w:val="both"/>
+      </w:pPr>
+      <w:r>
         <w:rPr>
-          <w:color w:val="FF0000"/>
-        </w:rPr>
-        <w:t>Camila Nunes, Elivelton Rodrigues, Helton Vasconcelos</w:t>
-      </w:r>
-    </w:p>
-    <w:p>
-      <w:pPr>
-        <w:pStyle w:val="Ttulo2"/>
-        <w:jc w:val="both"/>
-        <w:rPr/>
-      </w:pPr>
-      <w:r>
-        <w:rPr/>
-        <w:t xml:space="preserve">Nome do projeto: </w:t>
-      </w:r>
-    </w:p>
-    <w:p>
-      <w:pPr>
-        <w:pStyle w:val="Normal"/>
-        <w:jc w:val="both"/>
-        <w:rPr/>
-      </w:pPr>
-      <w:r>
-        <w:rPr>
-          <w:rFonts w:eastAsia="Wingdings" w:cs="Wingdings" w:ascii="Wingdings" w:hAnsi="Wingdings"/>
+          <w:rFonts w:ascii="Wingdings" w:eastAsia="Wingdings" w:hAnsi="Wingdings" w:cs="Wingdings"/>
           <w:color w:val="FF0000"/>
         </w:rPr>
         <w:t></w:t>
@@ -80,32 +67,25 @@
         <w:t xml:space="preserve"> </w:t>
       </w:r>
       <w:r>
+        <w:t>SIG@VA</w:t>
+      </w:r>
+    </w:p>
+    <w:p>
+      <w:pPr>
+        <w:pStyle w:val="Ttulo2"/>
+        <w:jc w:val="both"/>
+      </w:pPr>
+      <w:r>
+        <w:t>Repositório de código no GITHUB:</w:t>
+      </w:r>
+    </w:p>
+    <w:p>
+      <w:pPr>
+        <w:jc w:val="both"/>
+      </w:pPr>
+      <w:r>
         <w:rPr>
-          <w:color w:val="FF0000"/>
-        </w:rPr>
-        <w:t>SIG@VA</w:t>
-      </w:r>
-    </w:p>
-    <w:p>
-      <w:pPr>
-        <w:pStyle w:val="Ttulo2"/>
-        <w:jc w:val="both"/>
-        <w:rPr/>
-      </w:pPr>
-      <w:r>
-        <w:rPr/>
-        <w:t>Repositório de código no GITHUB:</w:t>
-      </w:r>
-    </w:p>
-    <w:p>
-      <w:pPr>
-        <w:pStyle w:val="Normal"/>
-        <w:jc w:val="both"/>
-        <w:rPr/>
-      </w:pPr>
-      <w:r>
-        <w:rPr>
-          <w:rFonts w:eastAsia="Wingdings" w:cs="Wingdings" w:ascii="Wingdings" w:hAnsi="Wingdings"/>
+          <w:rFonts w:ascii="Wingdings" w:eastAsia="Wingdings" w:hAnsi="Wingdings" w:cs="Wingdings"/>
           <w:color w:val="FF0000"/>
         </w:rPr>
         <w:t></w:t>
@@ -117,16 +97,15 @@
         <w:t xml:space="preserve"> </w:t>
       </w:r>
       <w:r>
-        <w:rPr>
-          <w:color w:val="FF0000"/>
-        </w:rPr>
         <w:t>https://github.com/EliveltonR18/sig-va</w:t>
       </w:r>
+      <w:bookmarkStart w:id="0" w:name="_GoBack"/>
+      <w:bookmarkEnd w:id="0"/>
     </w:p>
     <w:p>
       <w:pPr>
         <w:pStyle w:val="Ttulo2"/>
-        <w:rPr/>
+        <w:jc w:val="both"/>
       </w:pPr>
       <w:r>
         <w:rPr>
@@ -134,30 +113,33 @@
           <w:sz w:val="22"/>
           <w:szCs w:val="22"/>
         </w:rPr>
-        <w:t>A função do sistema é promover uma interação entre professores e alunos através de um quadro de horários, onde possui as funcionalidades necessárias para a manutenção da disciplina ao longo do semestre. As atividades serão submetidas por professores, e os alunos poderão respondê-las. O quadro poderá ser preenchido por disciplinas pelos alunos, desde que haja disponibilidade de horário. Os professores são alocados para as disciplinas por um coordenador, que é capaz de gerenciar todo sistema.</w:t>
-      </w:r>
-    </w:p>
-    <w:p>
-      <w:pPr>
-        <w:pStyle w:val="Normal"/>
+        <w:t xml:space="preserve">A função do sistema é promover uma interação entre professores e alunos através </w:t>
+      </w:r>
+      <w:r>
         <w:rPr>
           <w:color w:val="auto"/>
           <w:sz w:val="22"/>
           <w:szCs w:val="22"/>
         </w:rPr>
-      </w:pPr>
-      <w:r>
-        <w:rPr/>
-      </w:r>
-    </w:p>
-    <w:p>
-      <w:pPr>
-        <w:pStyle w:val="ListParagraph"/>
+        <w:t>de um quadro de horários, onde possui as funcionalidades necessárias para a manutenção da disciplina ao longo do semestre. As atividades serão submetidas por professores, e os alunos poderão respondê-las. O quadro poderá ser preenchido por disciplinas pelo</w:t>
+      </w:r>
+      <w:r>
+        <w:rPr>
+          <w:color w:val="auto"/>
+          <w:sz w:val="22"/>
+          <w:szCs w:val="22"/>
+        </w:rPr>
+        <w:t>s alunos, desde que haja disponibilidade de horário. Os professores são alocados para as disciplinas por um coordenador, que é capaz de gerenciar todo sistema.</w:t>
+      </w:r>
+    </w:p>
+    <w:p/>
+    <w:p>
+      <w:pPr>
+        <w:pStyle w:val="PargrafodaLista"/>
         <w:numPr>
           <w:ilvl w:val="0"/>
           <w:numId w:val="1"/>
         </w:numPr>
-        <w:rPr/>
       </w:pPr>
       <w:r>
         <w:rPr>
@@ -168,49 +150,54 @@
     </w:p>
     <w:p>
       <w:pPr>
-        <w:pStyle w:val="ListParagraph"/>
-        <w:numPr>
-          <w:ilvl w:val="0"/>
-          <w:numId w:val="0"/>
-        </w:numPr>
-        <w:ind w:left="1440" w:hanging="0"/>
-        <w:rPr>
-          <w:b w:val="false"/>
-          <w:b w:val="false"/>
-          <w:bCs w:val="false"/>
-        </w:rPr>
-      </w:pPr>
-      <w:r>
-        <w:rPr>
-          <w:b w:val="false"/>
-          <w:bCs w:val="false"/>
-        </w:rPr>
+        <w:ind w:firstLine="708"/>
+      </w:pPr>
+      <w:r>
         <w:t>Administrador, Professor, Aluno</w:t>
       </w:r>
     </w:p>
     <w:p>
       <w:pPr>
-        <w:pStyle w:val="ListParagraph"/>
+        <w:pStyle w:val="PargrafodaLista"/>
         <w:numPr>
           <w:ilvl w:val="0"/>
           <w:numId w:val="1"/>
         </w:numPr>
-        <w:rPr>
-          <w:b/>
-          <w:b/>
-        </w:rPr>
-      </w:pPr>
-      <w:r>
         <w:rPr>
           <w:b/>
         </w:rPr>
-        <w:t>Que serviços são “necessários” (leia-se: importantes para os clientes e usuários)?</w:t>
-      </w:r>
-    </w:p>
-    <w:p>
-      <w:pPr>
-        <w:pStyle w:val="ListParagraph"/>
-        <w:rPr/>
+      </w:pPr>
+      <w:r>
+        <w:rPr>
+          <w:b/>
+        </w:rPr>
+        <w:t>Q</w:t>
+      </w:r>
+      <w:r>
+        <w:rPr>
+          <w:b/>
+        </w:rPr>
+        <w:t>ue serviços são “necessários” (leia</w:t>
+      </w:r>
+      <w:r>
+        <w:rPr>
+          <w:b/>
+        </w:rPr>
+        <w:t>-se: importantes para os clientes e usuários)?</w:t>
+      </w:r>
+    </w:p>
+    <w:p>
+      <w:pPr>
+        <w:pStyle w:val="PargrafodaLista"/>
+        <w:rPr>
+          <w:b/>
+        </w:rPr>
+      </w:pPr>
+    </w:p>
+    <w:p>
+      <w:pPr>
+        <w:pStyle w:val="PargrafodaLista"/>
+        <w:jc w:val="both"/>
       </w:pPr>
       <w:r>
         <w:rPr>
@@ -219,14 +206,13 @@
         <w:t xml:space="preserve">Administrador – </w:t>
       </w:r>
       <w:r>
-        <w:rPr/>
         <w:t>inserção e remoção de professores e alunos, e todos os outros serviços referentes a aluno e professor.</w:t>
       </w:r>
     </w:p>
     <w:p>
       <w:pPr>
-        <w:pStyle w:val="ListParagraph"/>
-        <w:rPr/>
+        <w:pStyle w:val="PargrafodaLista"/>
+        <w:jc w:val="both"/>
       </w:pPr>
       <w:r>
         <w:rPr>
@@ -235,14 +221,16 @@
         <w:t>Professor -</w:t>
       </w:r>
       <w:r>
-        <w:rPr/>
-        <w:t xml:space="preserve"> Inserção de disciplinas (horários e dias), inserção de tarefas (descrição e duração), visualização da submissão da tarefa, avaliação da tarefa, visualização dos alunos inscritos na disciplina.</w:t>
-      </w:r>
-    </w:p>
-    <w:p>
-      <w:pPr>
-        <w:pStyle w:val="ListParagraph"/>
-        <w:rPr/>
+        <w:t xml:space="preserve"> Inserção de disciplinas (horários e dias), inserção de tarefas (descrição e du</w:t>
+      </w:r>
+      <w:r>
+        <w:t>ração), visualização da submissão da tarefa, avaliação da tarefa, visualização dos alunos inscritos na disciplina.</w:t>
+      </w:r>
+    </w:p>
+    <w:p>
+      <w:pPr>
+        <w:pStyle w:val="PargrafodaLista"/>
+        <w:jc w:val="both"/>
       </w:pPr>
       <w:r>
         <w:rPr>
@@ -251,19 +239,27 @@
         <w:t>Aluno –</w:t>
       </w:r>
       <w:r>
-        <w:rPr/>
-        <w:t xml:space="preserve"> Matrícula e remoção de disciplina, visualização e submissão das tarefas de cada disciplina, visualização da grade de horários, visualizar a avaliação da tarefa.</w:t>
-      </w:r>
-    </w:p>
-    <w:p>
-      <w:pPr>
-        <w:pStyle w:val="ListParagraph"/>
+        <w:t xml:space="preserve"> Matrícula e remoção de disciplina, visualização e submissão das tarefas de cada disciplina, visualização da grade de horários, visual</w:t>
+      </w:r>
+      <w:r>
+        <w:t>izar a avaliação da tarefa.</w:t>
+      </w:r>
+    </w:p>
+    <w:p>
+      <w:pPr>
+        <w:pStyle w:val="PargrafodaLista"/>
+        <w:jc w:val="both"/>
+      </w:pPr>
+    </w:p>
+    <w:p>
+      <w:pPr>
+        <w:pStyle w:val="PargrafodaLista"/>
         <w:numPr>
           <w:ilvl w:val="0"/>
           <w:numId w:val="1"/>
         </w:numPr>
+        <w:jc w:val="both"/>
         <w:rPr>
-          <w:b/>
           <w:b/>
         </w:rPr>
       </w:pPr>
@@ -276,68 +272,74 @@
     </w:p>
     <w:p>
       <w:pPr>
-        <w:pStyle w:val="ListParagraph"/>
+        <w:pStyle w:val="PargrafodaLista"/>
         <w:numPr>
           <w:ilvl w:val="0"/>
           <w:numId w:val="3"/>
         </w:numPr>
-        <w:rPr/>
-      </w:pPr>
-      <w:r>
-        <w:rPr/>
+        <w:jc w:val="both"/>
+      </w:pPr>
+      <w:r>
         <w:t>Sistema conversa com Professor e Aluno.</w:t>
       </w:r>
     </w:p>
     <w:p>
       <w:pPr>
-        <w:pStyle w:val="ListParagraph"/>
+        <w:pStyle w:val="PargrafodaLista"/>
         <w:numPr>
           <w:ilvl w:val="0"/>
           <w:numId w:val="3"/>
         </w:numPr>
-        <w:rPr/>
-      </w:pPr>
-      <w:r>
-        <w:rPr/>
+        <w:jc w:val="both"/>
+      </w:pPr>
+      <w:r>
         <w:t>Professor e Aluno conversam com Disciplina.</w:t>
       </w:r>
     </w:p>
     <w:p>
       <w:pPr>
-        <w:pStyle w:val="ListParagraph"/>
+        <w:pStyle w:val="PargrafodaLista"/>
         <w:numPr>
           <w:ilvl w:val="0"/>
           <w:numId w:val="3"/>
         </w:numPr>
-        <w:rPr/>
-      </w:pPr>
-      <w:r>
-        <w:rPr/>
+        <w:jc w:val="both"/>
+      </w:pPr>
+      <w:r>
         <w:t>Disciplina com tarefa</w:t>
       </w:r>
     </w:p>
     <w:p>
       <w:pPr>
-        <w:pStyle w:val="Normal"/>
-        <w:ind w:left="708" w:hanging="0"/>
+        <w:ind w:left="708"/>
+        <w:jc w:val="both"/>
         <w:rPr>
           <w:b/>
-          <w:b/>
         </w:rPr>
       </w:pPr>
       <w:r>
-        <w:rPr/>
-        <w:t>Usaremos a API java.time.* para implementar os serviços de tratamento de tempo e data.</w:t>
-      </w:r>
-    </w:p>
-    <w:p>
-      <w:pPr>
-        <w:pStyle w:val="ListParagraph"/>
+        <w:t xml:space="preserve">Usaremos a API </w:t>
+      </w:r>
+      <w:proofErr w:type="gramStart"/>
+      <w:r>
+        <w:t>java.time</w:t>
+      </w:r>
+      <w:proofErr w:type="gramEnd"/>
+      <w:r>
+        <w:t xml:space="preserve">.* para implementar </w:t>
+      </w:r>
+      <w:r>
+        <w:t>os serviços de tratamento de tempo e data.</w:t>
+      </w:r>
+    </w:p>
+    <w:p>
+      <w:pPr>
+        <w:pStyle w:val="PargrafodaLista"/>
         <w:numPr>
           <w:ilvl w:val="0"/>
           <w:numId w:val="1"/>
         </w:numPr>
-        <w:rPr/>
+        <w:jc w:val="both"/>
       </w:pPr>
       <w:r>
         <w:rPr>
@@ -348,89 +350,59 @@
     </w:p>
     <w:p>
       <w:pPr>
-        <w:pStyle w:val="ListParagraph"/>
+        <w:pStyle w:val="PargrafodaLista"/>
         <w:numPr>
           <w:ilvl w:val="0"/>
           <w:numId w:val="4"/>
         </w:numPr>
-        <w:rPr/>
-      </w:pPr>
-      <w:r>
-        <w:rPr/>
-        <w:t xml:space="preserve">Usuário conversa com </w:t>
-      </w:r>
-      <w:r>
-        <w:rPr/>
-        <w:t>o quadro de horários</w:t>
-      </w:r>
-      <w:r>
-        <w:rPr/>
-        <w:t>, que faz os tratamentos e verificação das informações.</w:t>
-      </w:r>
-    </w:p>
-    <w:p>
-      <w:pPr>
-        <w:pStyle w:val="ListParagraph"/>
+        <w:jc w:val="both"/>
+      </w:pPr>
+      <w:r>
+        <w:t>Usuário conversa com o quadro de horários, que faz os tratamentos e verificação das informações.</w:t>
+      </w:r>
+    </w:p>
+    <w:p>
+      <w:pPr>
+        <w:pStyle w:val="PargrafodaLista"/>
         <w:numPr>
           <w:ilvl w:val="0"/>
           <w:numId w:val="4"/>
         </w:numPr>
-        <w:rPr/>
-      </w:pPr>
-      <w:r>
-        <w:rPr/>
-        <w:t xml:space="preserve">Após as verificações e tratamentos, o </w:t>
-      </w:r>
-      <w:r>
-        <w:rPr/>
-        <w:t>quadro de horários</w:t>
-      </w:r>
-      <w:r>
-        <w:rPr/>
+        <w:jc w:val="both"/>
+      </w:pPr>
+      <w:r>
+        <w:t>Após as verificações e tratamentos, o quadro de horários</w:t>
+      </w:r>
+      <w:r>
         <w:t xml:space="preserve"> conversa com o repositório necessário para realizar o serviço solicitado.</w:t>
       </w:r>
     </w:p>
     <w:p>
       <w:pPr>
-        <w:pStyle w:val="ListParagraph"/>
+        <w:pStyle w:val="PargrafodaLista"/>
         <w:numPr>
           <w:ilvl w:val="0"/>
           <w:numId w:val="4"/>
         </w:numPr>
-        <w:rPr/>
-      </w:pPr>
-      <w:r>
-        <w:rPr/>
-        <w:t xml:space="preserve">O método do repositório retorna para o </w:t>
-      </w:r>
-      <w:r>
-        <w:rPr/>
-        <w:t>quadro de horários</w:t>
-      </w:r>
-      <w:r>
-        <w:rPr/>
-        <w:t xml:space="preserve"> se a solicitação foi atendida ou não.</w:t>
-      </w:r>
-    </w:p>
-    <w:p>
-      <w:pPr>
-        <w:pStyle w:val="ListParagraph"/>
+        <w:jc w:val="both"/>
+      </w:pPr>
+      <w:r>
+        <w:t>O método do repositório retorna para o quadro de horários se a solicitação foi atendida ou não.</w:t>
+      </w:r>
+    </w:p>
+    <w:p>
+      <w:pPr>
+        <w:pStyle w:val="PargrafodaLista"/>
         <w:numPr>
           <w:ilvl w:val="0"/>
           <w:numId w:val="4"/>
         </w:numPr>
-        <w:rPr/>
-      </w:pPr>
-      <w:r>
-        <w:rPr/>
-        <w:t xml:space="preserve">O </w:t>
-      </w:r>
-      <w:r>
-        <w:rPr/>
-        <w:t>quadro de horários</w:t>
-      </w:r>
-      <w:r>
-        <w:rPr/>
+        <w:jc w:val="both"/>
+      </w:pPr>
+      <w:r>
+        <w:t>O quadro de horários</w:t>
+      </w:r>
+      <w:r>
         <w:t xml:space="preserve"> recebe a informação do método do repositório, trata e retorna para o usuário se a solicitação foi atendida ou não. </w:t>
       </w:r>
     </w:p>
@@ -438,32 +410,24 @@
       <w:pPr>
         <w:pStyle w:val="Ttulo2"/>
         <w:jc w:val="both"/>
-        <w:rPr/>
-      </w:pPr>
-      <w:r>
-        <w:rPr/>
+      </w:pPr>
+      <w:r>
+        <w:lastRenderedPageBreak/>
         <w:t>Requisitos do projeto</w:t>
       </w:r>
     </w:p>
     <w:p>
       <w:pPr>
-        <w:pStyle w:val="Normal"/>
-        <w:jc w:val="both"/>
-        <w:rPr/>
-      </w:pPr>
-      <w:r>
-        <w:rPr/>
-      </w:r>
-    </w:p>
-    <w:p>
-      <w:pPr>
-        <w:pStyle w:val="Normal"/>
-        <w:jc w:val="both"/>
-        <w:rPr/>
+        <w:jc w:val="both"/>
+      </w:pPr>
+    </w:p>
+    <w:p>
+      <w:pPr>
+        <w:jc w:val="both"/>
       </w:pPr>
       <w:r>
         <w:rPr>
-          <w:rFonts w:eastAsia="Wingdings" w:cs="Wingdings" w:ascii="Wingdings" w:hAnsi="Wingdings"/>
+          <w:rFonts w:ascii="Wingdings" w:eastAsia="Wingdings" w:hAnsi="Wingdings" w:cs="Wingdings"/>
           <w:color w:val="FF0000"/>
         </w:rPr>
         <w:t></w:t>
@@ -472,315 +436,339 @@
         <w:rPr>
           <w:color w:val="FF0000"/>
         </w:rPr>
-        <w:t xml:space="preserve"> </w:t>
-      </w:r>
-      <w:r>
-        <w:rPr>
-          <w:color w:val="FF0000"/>
-        </w:rPr>
-        <w:t>Lista de requisitos:</w:t>
-      </w:r>
-    </w:p>
-    <w:p>
-      <w:pPr>
-        <w:pStyle w:val="ListParagraph"/>
+        <w:t xml:space="preserve"> Lista de requisitos:</w:t>
+      </w:r>
+    </w:p>
+    <w:p>
+      <w:pPr>
+        <w:pStyle w:val="PargrafodaLista"/>
         <w:numPr>
           <w:ilvl w:val="0"/>
           <w:numId w:val="2"/>
         </w:numPr>
         <w:jc w:val="both"/>
-        <w:rPr/>
-      </w:pPr>
-      <w:r>
-        <w:rPr/>
-        <w:t>O sistema deve controlar o acesso através de login e senha. Os usuários do sistema serão do tipo administrador, professor e aluno.</w:t>
-      </w:r>
-    </w:p>
-    <w:p>
-      <w:pPr>
-        <w:pStyle w:val="ListParagraph"/>
+      </w:pPr>
+      <w:r>
+        <w:t>O sistema deve controlar o acesso através de login e senha. Os usuários do sistema serão do t</w:t>
+      </w:r>
+      <w:r>
+        <w:t>ipo administrador, professor e aluno.</w:t>
+      </w:r>
+    </w:p>
+    <w:p>
+      <w:pPr>
+        <w:pStyle w:val="PargrafodaLista"/>
         <w:numPr>
           <w:ilvl w:val="0"/>
           <w:numId w:val="2"/>
         </w:numPr>
         <w:jc w:val="both"/>
-        <w:rPr/>
-      </w:pPr>
-      <w:r>
-        <w:rPr/>
+      </w:pPr>
+      <w:r>
         <w:t>O Sistema deve validar o cadastro dos usuários.</w:t>
       </w:r>
     </w:p>
     <w:p>
       <w:pPr>
-        <w:pStyle w:val="ListParagraph"/>
+        <w:pStyle w:val="PargrafodaLista"/>
         <w:numPr>
           <w:ilvl w:val="0"/>
           <w:numId w:val="2"/>
         </w:numPr>
         <w:jc w:val="both"/>
-        <w:rPr/>
-      </w:pPr>
-      <w:r>
-        <w:rPr/>
+      </w:pPr>
+      <w:r>
         <w:t>O sistema deve permitir/avaliar o gerenciamento (CRUD) dos usuários.</w:t>
       </w:r>
     </w:p>
     <w:p>
       <w:pPr>
-        <w:pStyle w:val="ListParagraph"/>
+        <w:pStyle w:val="PargrafodaLista"/>
         <w:numPr>
           <w:ilvl w:val="0"/>
           <w:numId w:val="2"/>
         </w:numPr>
         <w:jc w:val="both"/>
-        <w:rPr/>
-      </w:pPr>
-      <w:r>
-        <w:rPr/>
+      </w:pPr>
+      <w:r>
         <w:t xml:space="preserve">O sistema deve permitir/avaliar o gerenciamento (CRUD) das disciplinas </w:t>
       </w:r>
     </w:p>
     <w:p>
       <w:pPr>
-        <w:pStyle w:val="ListParagraph"/>
+        <w:pStyle w:val="PargrafodaLista"/>
         <w:numPr>
           <w:ilvl w:val="0"/>
           <w:numId w:val="2"/>
         </w:numPr>
         <w:jc w:val="both"/>
-        <w:rPr/>
-      </w:pPr>
-      <w:r>
-        <w:rPr/>
-        <w:t>O sistema deve permitir/avaliar o gerenciamento (CRUD) das tarefas.</w:t>
-      </w:r>
-    </w:p>
-    <w:p>
-      <w:pPr>
-        <w:pStyle w:val="ListParagraph"/>
+      </w:pPr>
+      <w:r>
+        <w:t>O sistema deve permitir/avali</w:t>
+      </w:r>
+      <w:r>
+        <w:t>ar o gerenciamento (CRUD) das tarefas.</w:t>
+      </w:r>
+    </w:p>
+    <w:p>
+      <w:pPr>
+        <w:pStyle w:val="PargrafodaLista"/>
         <w:numPr>
           <w:ilvl w:val="0"/>
           <w:numId w:val="2"/>
         </w:numPr>
         <w:jc w:val="both"/>
-        <w:rPr/>
-      </w:pPr>
-      <w:r>
-        <w:rPr/>
-        <w:t>O sistema deve permitir o gerenciamento (CRUD) de professores e alunos, essa ação somente poderá ser executada por usuários administradores. Usuários administradores também podem executar todas as funcionalidades que um professor e um aluno comum podem executar.</w:t>
-      </w:r>
-    </w:p>
-    <w:p>
-      <w:pPr>
-        <w:pStyle w:val="ListParagraph"/>
+      </w:pPr>
+      <w:r>
+        <w:t xml:space="preserve">O sistema deve permitir o gerenciamento (CRUD) de professores e alunos, essa ação somente poderá ser executada por usuários administradores. Usuários administradores também podem executar todas as funcionalidades que </w:t>
+      </w:r>
+      <w:r>
+        <w:t>um professor e um aluno comum podem executar.</w:t>
+      </w:r>
+    </w:p>
+    <w:p>
+      <w:pPr>
+        <w:pStyle w:val="PargrafodaLista"/>
         <w:numPr>
           <w:ilvl w:val="0"/>
           <w:numId w:val="2"/>
         </w:numPr>
         <w:jc w:val="both"/>
-        <w:rPr/>
-      </w:pPr>
-      <w:r>
-        <w:rPr/>
+      </w:pPr>
+      <w:r>
         <w:t>O sistema deve validar o cadastro das disciplinas pelos professores.</w:t>
       </w:r>
     </w:p>
     <w:p>
       <w:pPr>
-        <w:pStyle w:val="ListParagraph"/>
+        <w:pStyle w:val="PargrafodaLista"/>
         <w:numPr>
           <w:ilvl w:val="0"/>
           <w:numId w:val="2"/>
         </w:numPr>
         <w:jc w:val="both"/>
-        <w:rPr/>
-      </w:pPr>
-      <w:r>
-        <w:rPr/>
+      </w:pPr>
+      <w:r>
         <w:t>O sistema deve validar a inserção de disciplinas no quadro de horário dos alunos.</w:t>
       </w:r>
     </w:p>
     <w:p>
       <w:pPr>
-        <w:pStyle w:val="ListParagraph"/>
+        <w:pStyle w:val="PargrafodaLista"/>
         <w:numPr>
           <w:ilvl w:val="0"/>
           <w:numId w:val="2"/>
         </w:numPr>
         <w:jc w:val="both"/>
-        <w:rPr/>
-      </w:pPr>
-      <w:r>
-        <w:rPr/>
-        <w:t>O sistema deve validar o cadastro das tarefas pelos professores.</w:t>
-      </w:r>
-    </w:p>
-    <w:p>
-      <w:pPr>
-        <w:pStyle w:val="ListParagraph"/>
+      </w:pPr>
+      <w:r>
+        <w:t>O sistema deve validar o cadastro das tarefas pelos profess</w:t>
+      </w:r>
+      <w:r>
+        <w:t>ores.</w:t>
+      </w:r>
+    </w:p>
+    <w:p>
+      <w:pPr>
+        <w:pStyle w:val="PargrafodaLista"/>
         <w:numPr>
           <w:ilvl w:val="0"/>
           <w:numId w:val="2"/>
         </w:numPr>
         <w:jc w:val="both"/>
-        <w:rPr/>
-      </w:pPr>
-      <w:r>
-        <w:rPr/>
+      </w:pPr>
+      <w:r>
         <w:t>O sistema deve encaminhar para os alunos as tarefas das disciplinas que estão matriculados.</w:t>
       </w:r>
     </w:p>
     <w:p>
       <w:pPr>
-        <w:pStyle w:val="ListParagraph"/>
+        <w:pStyle w:val="PargrafodaLista"/>
         <w:numPr>
           <w:ilvl w:val="0"/>
           <w:numId w:val="2"/>
         </w:numPr>
         <w:jc w:val="both"/>
-        <w:rPr/>
-      </w:pPr>
-      <w:r>
-        <w:rPr/>
+      </w:pPr>
+      <w:r>
         <w:t>O sistema deve validar a inserção da avaliação das tarefas.</w:t>
       </w:r>
     </w:p>
     <w:p>
       <w:pPr>
-        <w:pStyle w:val="ListParagraph"/>
+        <w:pStyle w:val="PargrafodaLista"/>
         <w:numPr>
           <w:ilvl w:val="0"/>
           <w:numId w:val="2"/>
         </w:numPr>
         <w:jc w:val="both"/>
-        <w:rPr/>
-      </w:pPr>
-      <w:r>
-        <w:rPr/>
+      </w:pPr>
+      <w:r>
         <w:t>O administrador deve cadastrar professores, alunos e disciplinas</w:t>
       </w:r>
     </w:p>
     <w:p>
       <w:pPr>
-        <w:pStyle w:val="ListParagraph"/>
+        <w:pStyle w:val="PargrafodaLista"/>
         <w:numPr>
           <w:ilvl w:val="0"/>
           <w:numId w:val="2"/>
         </w:numPr>
         <w:jc w:val="both"/>
-        <w:rPr/>
-      </w:pPr>
-      <w:r>
-        <w:rPr/>
-        <w:t>O administrador deve alocar professores às disciplinas.</w:t>
-      </w:r>
-    </w:p>
-    <w:p>
-      <w:pPr>
-        <w:pStyle w:val="ListParagraph"/>
+      </w:pPr>
+      <w:r>
+        <w:t>O administrador deve alocar profe</w:t>
+      </w:r>
+      <w:r>
+        <w:t>ssores às disciplinas.</w:t>
+      </w:r>
+    </w:p>
+    <w:p>
+      <w:pPr>
+        <w:pStyle w:val="PargrafodaLista"/>
         <w:numPr>
           <w:ilvl w:val="0"/>
           <w:numId w:val="2"/>
         </w:numPr>
         <w:jc w:val="both"/>
-        <w:rPr/>
-      </w:pPr>
-      <w:r>
-        <w:rPr/>
+      </w:pPr>
+      <w:r>
         <w:t>O professor deve gerenciar o (CRUD) das tarefas nas suas disciplinas.</w:t>
       </w:r>
     </w:p>
     <w:p>
       <w:pPr>
-        <w:pStyle w:val="ListParagraph"/>
+        <w:pStyle w:val="PargrafodaLista"/>
         <w:numPr>
           <w:ilvl w:val="0"/>
           <w:numId w:val="2"/>
         </w:numPr>
         <w:jc w:val="both"/>
-        <w:rPr/>
-      </w:pPr>
-      <w:r>
-        <w:rPr/>
+      </w:pPr>
+      <w:r>
         <w:t>O professor deve avaliar as tarefas alocadas nas disciplinas.</w:t>
       </w:r>
     </w:p>
     <w:p>
       <w:pPr>
-        <w:pStyle w:val="ListParagraph"/>
+        <w:pStyle w:val="PargrafodaLista"/>
         <w:numPr>
           <w:ilvl w:val="0"/>
           <w:numId w:val="2"/>
         </w:numPr>
         <w:jc w:val="both"/>
-        <w:rPr/>
-      </w:pPr>
-      <w:r>
-        <w:rPr/>
+      </w:pPr>
+      <w:r>
         <w:t>O aluno pode solicitar matrícula e dispensa de uma disciplina.</w:t>
       </w:r>
     </w:p>
     <w:p>
       <w:pPr>
-        <w:pStyle w:val="ListParagraph"/>
+        <w:pStyle w:val="PargrafodaLista"/>
         <w:numPr>
           <w:ilvl w:val="0"/>
           <w:numId w:val="2"/>
         </w:numPr>
         <w:jc w:val="both"/>
-        <w:rPr/>
-      </w:pPr>
-      <w:r>
-        <w:rPr/>
-        <w:t>O aluno pode inserir e alterar a submissão de tarefas de uma disciplina.</w:t>
-      </w:r>
-    </w:p>
-    <w:p>
-      <w:pPr>
-        <w:pStyle w:val="ListParagraph"/>
+      </w:pPr>
+      <w:r>
+        <w:t xml:space="preserve">O aluno pode inserir e alterar a </w:t>
+      </w:r>
+      <w:r>
+        <w:t>submissão de tarefas de uma disciplina.</w:t>
+      </w:r>
+    </w:p>
+    <w:p>
+      <w:pPr>
+        <w:pStyle w:val="PargrafodaLista"/>
         <w:numPr>
           <w:ilvl w:val="0"/>
           <w:numId w:val="2"/>
         </w:numPr>
-        <w:spacing w:before="0" w:after="160"/>
-        <w:contextualSpacing/>
-        <w:jc w:val="both"/>
-        <w:rPr/>
-      </w:pPr>
-      <w:r>
-        <w:rPr/>
+        <w:jc w:val="both"/>
+      </w:pPr>
+      <w:r>
         <w:t>O aluno pode visualizar a grade de disciplinas/horários.</w:t>
       </w:r>
     </w:p>
     <w:sectPr>
-      <w:headerReference w:type="default" r:id="rId2"/>
-      <w:type w:val="nextPage"/>
+      <w:headerReference w:type="default" r:id="rId7"/>
       <w:pgSz w:w="11906" w:h="16838"/>
-      <w:pgMar w:left="1440" w:right="1440" w:header="708" w:top="1440" w:footer="0" w:bottom="1440" w:gutter="0"/>
-      <w:pgNumType w:fmt="decimal"/>
-      <w:formProt w:val="false"/>
-      <w:textDirection w:val="lrTb"/>
-      <w:docGrid w:type="default" w:linePitch="360" w:charSpace="4294965247"/>
+      <w:pgMar w:top="1440" w:right="1440" w:bottom="1440" w:left="1440" w:header="708" w:footer="0" w:gutter="0"/>
+      <w:cols w:space="720"/>
+      <w:formProt w:val="0"/>
+      <w:docGrid w:linePitch="360" w:charSpace="-2049"/>
     </w:sectPr>
   </w:body>
 </w:document>
 </file>
 
+<file path=word/endnotes.xml><?xml version="1.0" encoding="utf-8"?>
+<w:endnotes xmlns:wpc="http://schemas.microsoft.com/office/word/2010/wordprocessingCanvas" xmlns:cx="http://schemas.microsoft.com/office/drawing/2014/chartex" xmlns:cx1="http://schemas.microsoft.com/office/drawing/2015/9/8/chartex" xmlns:cx2="http://schemas.microsoft.com/office/drawing/2015/10/21/chartex" xmlns:cx3="http://schemas.microsoft.com/office/drawing/2016/5/9/chartex" xmlns:cx4="http://schemas.microsoft.com/office/drawing/2016/5/10/chartex" xmlns:cx5="http://schemas.microsoft.com/office/drawing/2016/5/11/chartex" xmlns:cx6="http://schemas.microsoft.com/office/drawing/2016/5/12/chartex" xmlns:cx7="http://schemas.microsoft.com/office/drawing/2016/5/13/chartex" xmlns:cx8="http://schemas.microsoft.com/office/drawing/2016/5/14/chartex" xmlns:mc="http://schemas.openxmlformats.org/markup-compatibility/2006" xmlns:aink="http://schemas.microsoft.com/office/drawing/2016/ink" xmlns:am3d="http://schemas.microsoft.com/office/drawing/2017/model3d" xmlns:o="urn:schemas-microsoft-com:office:office" xmlns:r="http://schemas.openxmlformats.org/officeDocument/2006/relationships" xmlns:m="http://schemas.openxmlformats.org/officeDocument/2006/math" xmlns:v="urn:schemas-microsoft-com:vml" xmlns:wp14="http://schemas.microsoft.com/office/word/2010/wordprocessingDrawing" xmlns:wp="http://schemas.openxmlformats.org/drawingml/2006/wordprocessingDrawing" xmlns:w10="urn:schemas-microsoft-com:office:word" xmlns:w="http://schemas.openxmlformats.org/wordprocessingml/2006/main" xmlns:w14="http://schemas.microsoft.com/office/word/2010/wordml" xmlns:w15="http://schemas.microsoft.com/office/word/2012/wordml" xmlns:w16cid="http://schemas.microsoft.com/office/word/2016/wordml/cid" xmlns:w16se="http://schemas.microsoft.com/office/word/2015/wordml/symex" xmlns:wpg="http://schemas.microsoft.com/office/word/2010/wordprocessingGroup" xmlns:wpi="http://schemas.microsoft.com/office/word/2010/wordprocessingInk" xmlns:wne="http://schemas.microsoft.com/office/word/2006/wordml" xmlns:wps="http://schemas.microsoft.com/office/word/2010/wordprocessingShape" mc:Ignorable="w14 w15 w16se w16cid wp14">
+  <w:endnote w:type="separator" w:id="-1">
+    <w:p>
+      <w:pPr>
+        <w:spacing w:after="0" w:line="240" w:lineRule="auto"/>
+      </w:pPr>
+      <w:r>
+        <w:separator/>
+      </w:r>
+    </w:p>
+  </w:endnote>
+  <w:endnote w:type="continuationSeparator" w:id="0">
+    <w:p>
+      <w:pPr>
+        <w:spacing w:after="0" w:line="240" w:lineRule="auto"/>
+      </w:pPr>
+      <w:r>
+        <w:continuationSeparator/>
+      </w:r>
+    </w:p>
+  </w:endnote>
+</w:endnotes>
+</file>
+
+<file path=word/footnotes.xml><?xml version="1.0" encoding="utf-8"?>
+<w:footnotes xmlns:wpc="http://schemas.microsoft.com/office/word/2010/wordprocessingCanvas" xmlns:cx="http://schemas.microsoft.com/office/drawing/2014/chartex" xmlns:cx1="http://schemas.microsoft.com/office/drawing/2015/9/8/chartex" xmlns:cx2="http://schemas.microsoft.com/office/drawing/2015/10/21/chartex" xmlns:cx3="http://schemas.microsoft.com/office/drawing/2016/5/9/chartex" xmlns:cx4="http://schemas.microsoft.com/office/drawing/2016/5/10/chartex" xmlns:cx5="http://schemas.microsoft.com/office/drawing/2016/5/11/chartex" xmlns:cx6="http://schemas.microsoft.com/office/drawing/2016/5/12/chartex" xmlns:cx7="http://schemas.microsoft.com/office/drawing/2016/5/13/chartex" xmlns:cx8="http://schemas.microsoft.com/office/drawing/2016/5/14/chartex" xmlns:mc="http://schemas.openxmlformats.org/markup-compatibility/2006" xmlns:aink="http://schemas.microsoft.com/office/drawing/2016/ink" xmlns:am3d="http://schemas.microsoft.com/office/drawing/2017/model3d" xmlns:o="urn:schemas-microsoft-com:office:office" xmlns:r="http://schemas.openxmlformats.org/officeDocument/2006/relationships" xmlns:m="http://schemas.openxmlformats.org/officeDocument/2006/math" xmlns:v="urn:schemas-microsoft-com:vml" xmlns:wp14="http://schemas.microsoft.com/office/word/2010/wordprocessingDrawing" xmlns:wp="http://schemas.openxmlformats.org/drawingml/2006/wordprocessingDrawing" xmlns:w10="urn:schemas-microsoft-com:office:word" xmlns:w="http://schemas.openxmlformats.org/wordprocessingml/2006/main" xmlns:w14="http://schemas.microsoft.com/office/word/2010/wordml" xmlns:w15="http://schemas.microsoft.com/office/word/2012/wordml" xmlns:w16cid="http://schemas.microsoft.com/office/word/2016/wordml/cid" xmlns:w16se="http://schemas.microsoft.com/office/word/2015/wordml/symex" xmlns:wpg="http://schemas.microsoft.com/office/word/2010/wordprocessingGroup" xmlns:wpi="http://schemas.microsoft.com/office/word/2010/wordprocessingInk" xmlns:wne="http://schemas.microsoft.com/office/word/2006/wordml" xmlns:wps="http://schemas.microsoft.com/office/word/2010/wordprocessingShape" mc:Ignorable="w14 w15 w16se w16cid wp14">
+  <w:footnote w:type="separator" w:id="-1">
+    <w:p>
+      <w:pPr>
+        <w:spacing w:after="0" w:line="240" w:lineRule="auto"/>
+      </w:pPr>
+      <w:r>
+        <w:separator/>
+      </w:r>
+    </w:p>
+  </w:footnote>
+  <w:footnote w:type="continuationSeparator" w:id="0">
+    <w:p>
+      <w:pPr>
+        <w:spacing w:after="0" w:line="240" w:lineRule="auto"/>
+      </w:pPr>
+      <w:r>
+        <w:continuationSeparator/>
+      </w:r>
+    </w:p>
+  </w:footnote>
+</w:footnotes>
+</file>
+
 <file path=word/header1.xml><?xml version="1.0" encoding="utf-8"?>
-<w:hdr xmlns:o="urn:schemas-microsoft-com:office:office" xmlns:r="http://schemas.openxmlformats.org/officeDocument/2006/relationships" xmlns:v="urn:schemas-microsoft-com:vml" xmlns:w="http://schemas.openxmlformats.org/wordprocessingml/2006/main" xmlns:w10="urn:schemas-microsoft-com:office:word" xmlns:wp="http://schemas.openxmlformats.org/drawingml/2006/wordprocessingDrawing" xmlns:wps="http://schemas.microsoft.com/office/word/2010/wordprocessingShape" xmlns:wpg="http://schemas.microsoft.com/office/word/2010/wordprocessingGroup" xmlns:mc="http://schemas.openxmlformats.org/markup-compatibility/2006" xmlns:wp14="http://schemas.microsoft.com/office/word/2010/wordprocessingDrawing" xmlns:w14="http://schemas.microsoft.com/office/word/2010/wordml" mc:Ignorable="w14 wp14">
+<w:hdr xmlns:wpc="http://schemas.microsoft.com/office/word/2010/wordprocessingCanvas" xmlns:cx="http://schemas.microsoft.com/office/drawing/2014/chartex" xmlns:cx1="http://schemas.microsoft.com/office/drawing/2015/9/8/chartex" xmlns:cx2="http://schemas.microsoft.com/office/drawing/2015/10/21/chartex" xmlns:cx3="http://schemas.microsoft.com/office/drawing/2016/5/9/chartex" xmlns:cx4="http://schemas.microsoft.com/office/drawing/2016/5/10/chartex" xmlns:cx5="http://schemas.microsoft.com/office/drawing/2016/5/11/chartex" xmlns:cx6="http://schemas.microsoft.com/office/drawing/2016/5/12/chartex" xmlns:cx7="http://schemas.microsoft.com/office/drawing/2016/5/13/chartex" xmlns:cx8="http://schemas.microsoft.com/office/drawing/2016/5/14/chartex" xmlns:mc="http://schemas.openxmlformats.org/markup-compatibility/2006" xmlns:aink="http://schemas.microsoft.com/office/drawing/2016/ink" xmlns:am3d="http://schemas.microsoft.com/office/drawing/2017/model3d" xmlns:o="urn:schemas-microsoft-com:office:office" xmlns:r="http://schemas.openxmlformats.org/officeDocument/2006/relationships" xmlns:m="http://schemas.openxmlformats.org/officeDocument/2006/math" xmlns:v="urn:schemas-microsoft-com:vml" xmlns:wp14="http://schemas.microsoft.com/office/word/2010/wordprocessingDrawing" xmlns:wp="http://schemas.openxmlformats.org/drawingml/2006/wordprocessingDrawing" xmlns:w10="urn:schemas-microsoft-com:office:word" xmlns:w="http://schemas.openxmlformats.org/wordprocessingml/2006/main" xmlns:w14="http://schemas.microsoft.com/office/word/2010/wordml" xmlns:w15="http://schemas.microsoft.com/office/word/2012/wordml" xmlns:w16cid="http://schemas.microsoft.com/office/word/2016/wordml/cid" xmlns:w16se="http://schemas.microsoft.com/office/word/2015/wordml/symex" xmlns:wpg="http://schemas.microsoft.com/office/word/2010/wordprocessingGroup" xmlns:wpi="http://schemas.microsoft.com/office/word/2010/wordprocessingInk" xmlns:wne="http://schemas.microsoft.com/office/word/2006/wordml" xmlns:wps="http://schemas.microsoft.com/office/word/2010/wordprocessingShape" mc:Ignorable="w14 w15 w16se w16cid wp14">
   <w:p>
     <w:pPr>
-      <w:pStyle w:val="IntenseQuote"/>
-      <w:spacing w:lineRule="auto" w:line="240" w:before="0" w:after="0"/>
-      <w:ind w:left="993" w:right="-46" w:hanging="0"/>
-      <w:rPr/>
+      <w:pStyle w:val="CitaoIntensa"/>
+      <w:spacing w:before="0" w:after="0" w:line="240" w:lineRule="auto"/>
+      <w:ind w:left="993" w:right="-46"/>
     </w:pPr>
     <w:r>
+      <w:rPr>
+        <w:noProof/>
+      </w:rPr>
       <mc:AlternateContent>
         <mc:Choice Requires="wps">
           <w:drawing>
-            <wp:anchor behindDoc="1" distT="0" distB="0" distL="0" distR="0" simplePos="0" locked="0" layoutInCell="1" allowOverlap="1" relativeHeight="3">
+            <wp:anchor distT="0" distB="0" distL="0" distR="0" simplePos="0" relativeHeight="3" behindDoc="1" locked="0" layoutInCell="1" allowOverlap="1">
               <wp:simplePos x="0" y="0"/>
               <wp:positionH relativeFrom="column">
                 <wp:posOffset>0</wp:posOffset>
@@ -791,12 +779,13 @@
               <wp:extent cx="489585" cy="849630"/>
               <wp:effectExtent l="0" t="0" r="0" b="0"/>
               <wp:wrapNone/>
-              <wp:docPr id="1" name=""/>
+              <wp:docPr id="1" name="Imagem 1"/>
+              <wp:cNvGraphicFramePr/>
               <a:graphic xmlns:a="http://schemas.openxmlformats.org/drawingml/2006/main">
                 <a:graphicData uri="http://schemas.openxmlformats.org/drawingml/2006/picture">
                   <pic:pic xmlns:pic="http://schemas.openxmlformats.org/drawingml/2006/picture">
                     <pic:nvPicPr>
-                      <pic:cNvPr id="0" name="" descr=""/>
+                      <pic:cNvPr id="0" name=""/>
                       <pic:cNvPicPr/>
                     </pic:nvPicPr>
                     <pic:blipFill>
@@ -833,23 +822,16 @@
       </mc:AlternateContent>
     </w:r>
     <w:r>
-      <w:rPr/>
-      <w:t>I</w:t>
-    </w:r>
-    <w:r>
-      <w:rPr/>
-      <w:t>ntrodução à Programação II - Projeto</w:t>
+      <w:t>Introdução à Programação II - Projeto</w:t>
     </w:r>
   </w:p>
   <w:p>
     <w:pPr>
-      <w:pStyle w:val="IntenseQuote"/>
-      <w:spacing w:lineRule="auto" w:line="240" w:before="0" w:after="0"/>
-      <w:ind w:left="993" w:right="-46" w:hanging="0"/>
-      <w:rPr/>
+      <w:pStyle w:val="CitaoIntensa"/>
+      <w:spacing w:before="0" w:after="0" w:line="240" w:lineRule="auto"/>
+      <w:ind w:left="993" w:right="-46"/>
     </w:pPr>
     <w:r>
-      <w:rPr/>
       <w:t>Entrega 01 – Grupo, descrição geral e requisitos</w:t>
     </w:r>
   </w:p>
@@ -857,16 +839,23 @@
 </file>
 
 <file path=word/numbering.xml><?xml version="1.0" encoding="utf-8"?>
-<w:numbering xmlns:w="http://schemas.openxmlformats.org/wordprocessingml/2006/main" xmlns:o="urn:schemas-microsoft-com:office:office" xmlns:r="http://schemas.openxmlformats.org/officeDocument/2006/relationships" xmlns:v="urn:schemas-microsoft-com:vml">
-  <w:abstractNum w:abstractNumId="1">
+<w:numbering xmlns:wpc="http://schemas.microsoft.com/office/word/2010/wordprocessingCanvas" xmlns:cx="http://schemas.microsoft.com/office/drawing/2014/chartex" xmlns:cx1="http://schemas.microsoft.com/office/drawing/2015/9/8/chartex" xmlns:cx2="http://schemas.microsoft.com/office/drawing/2015/10/21/chartex" xmlns:cx3="http://schemas.microsoft.com/office/drawing/2016/5/9/chartex" xmlns:cx4="http://schemas.microsoft.com/office/drawing/2016/5/10/chartex" xmlns:cx5="http://schemas.microsoft.com/office/drawing/2016/5/11/chartex" xmlns:cx6="http://schemas.microsoft.com/office/drawing/2016/5/12/chartex" xmlns:cx7="http://schemas.microsoft.com/office/drawing/2016/5/13/chartex" xmlns:cx8="http://schemas.microsoft.com/office/drawing/2016/5/14/chartex" xmlns:mc="http://schemas.openxmlformats.org/markup-compatibility/2006" xmlns:aink="http://schemas.microsoft.com/office/drawing/2016/ink" xmlns:am3d="http://schemas.microsoft.com/office/drawing/2017/model3d" xmlns:o="urn:schemas-microsoft-com:office:office" xmlns:r="http://schemas.openxmlformats.org/officeDocument/2006/relationships" xmlns:m="http://schemas.openxmlformats.org/officeDocument/2006/math" xmlns:v="urn:schemas-microsoft-com:vml" xmlns:wp14="http://schemas.microsoft.com/office/word/2010/wordprocessingDrawing" xmlns:wp="http://schemas.openxmlformats.org/drawingml/2006/wordprocessingDrawing" xmlns:w10="urn:schemas-microsoft-com:office:word" xmlns:w="http://schemas.openxmlformats.org/wordprocessingml/2006/main" xmlns:w14="http://schemas.microsoft.com/office/word/2010/wordml" xmlns:w15="http://schemas.microsoft.com/office/word/2012/wordml" xmlns:w16cid="http://schemas.microsoft.com/office/word/2016/wordml/cid" xmlns:w16se="http://schemas.microsoft.com/office/word/2015/wordml/symex" xmlns:wpg="http://schemas.microsoft.com/office/word/2010/wordprocessingGroup" xmlns:wpi="http://schemas.microsoft.com/office/word/2010/wordprocessingInk" xmlns:wne="http://schemas.microsoft.com/office/word/2006/wordml" xmlns:wps="http://schemas.microsoft.com/office/word/2010/wordprocessingShape" mc:Ignorable="w14 w15 w16se w16cid wp14">
+  <w:abstractNum w:abstractNumId="0" w15:restartNumberingAfterBreak="0">
+    <w:nsid w:val="05874BAE"/>
+    <w:multiLevelType w:val="multilevel"/>
+    <w:tmpl w:val="3F9EE672"/>
     <w:lvl w:ilvl="0">
       <w:start w:val="1"/>
       <w:numFmt w:val="decimal"/>
-      <w:lvlText w:val="%1."/>
+      <w:lvlText w:val="REQ%1."/>
       <w:lvlJc w:val="left"/>
       <w:pPr>
         <w:ind w:left="720" w:hanging="360"/>
       </w:pPr>
+      <w:rPr>
+        <w:b/>
+        <w:i w:val="0"/>
+      </w:rPr>
     </w:lvl>
     <w:lvl w:ilvl="1">
       <w:start w:val="1"/>
@@ -941,19 +930,18 @@
       </w:pPr>
     </w:lvl>
   </w:abstractNum>
-  <w:abstractNum w:abstractNumId="2">
+  <w:abstractNum w:abstractNumId="1" w15:restartNumberingAfterBreak="0">
+    <w:nsid w:val="0F184579"/>
+    <w:multiLevelType w:val="multilevel"/>
+    <w:tmpl w:val="D390D460"/>
     <w:lvl w:ilvl="0">
       <w:start w:val="1"/>
       <w:numFmt w:val="decimal"/>
-      <w:lvlText w:val="REQ%1."/>
+      <w:lvlText w:val="%1."/>
       <w:lvlJc w:val="left"/>
       <w:pPr>
         <w:ind w:left="720" w:hanging="360"/>
       </w:pPr>
-      <w:rPr>
-        <w:i w:val="false"/>
-        <w:b/>
-      </w:rPr>
     </w:lvl>
     <w:lvl w:ilvl="1">
       <w:start w:val="1"/>
@@ -1028,7 +1016,10 @@
       </w:pPr>
     </w:lvl>
   </w:abstractNum>
-  <w:abstractNum w:abstractNumId="3">
+  <w:abstractNum w:abstractNumId="2" w15:restartNumberingAfterBreak="0">
+    <w:nsid w:val="20BF0251"/>
+    <w:multiLevelType w:val="multilevel"/>
+    <w:tmpl w:val="2F5AE452"/>
     <w:lvl w:ilvl="0">
       <w:start w:val="1"/>
       <w:numFmt w:val="bullet"/>
@@ -1051,7 +1042,6 @@
       </w:pPr>
       <w:rPr>
         <w:rFonts w:ascii="Courier New" w:hAnsi="Courier New" w:cs="Courier New" w:hint="default"/>
-        <w:rFonts w:cs="Courier New"/>
       </w:rPr>
     </w:lvl>
     <w:lvl w:ilvl="2">
@@ -1088,7 +1078,6 @@
       </w:pPr>
       <w:rPr>
         <w:rFonts w:ascii="Courier New" w:hAnsi="Courier New" w:cs="Courier New" w:hint="default"/>
-        <w:rFonts w:cs="Courier New"/>
       </w:rPr>
     </w:lvl>
     <w:lvl w:ilvl="5">
@@ -1125,7 +1114,6 @@
       </w:pPr>
       <w:rPr>
         <w:rFonts w:ascii="Courier New" w:hAnsi="Courier New" w:cs="Courier New" w:hint="default"/>
-        <w:rFonts w:cs="Courier New"/>
       </w:rPr>
     </w:lvl>
     <w:lvl w:ilvl="8">
@@ -1141,7 +1129,10 @@
       </w:rPr>
     </w:lvl>
   </w:abstractNum>
-  <w:abstractNum w:abstractNumId="4">
+  <w:abstractNum w:abstractNumId="3" w15:restartNumberingAfterBreak="0">
+    <w:nsid w:val="353E56C8"/>
+    <w:multiLevelType w:val="multilevel"/>
+    <w:tmpl w:val="F028CE5C"/>
     <w:lvl w:ilvl="0">
       <w:start w:val="1"/>
       <w:numFmt w:val="bullet"/>
@@ -1164,7 +1155,6 @@
       </w:pPr>
       <w:rPr>
         <w:rFonts w:ascii="Courier New" w:hAnsi="Courier New" w:cs="Courier New" w:hint="default"/>
-        <w:rFonts w:cs="Courier New"/>
       </w:rPr>
     </w:lvl>
     <w:lvl w:ilvl="2">
@@ -1201,7 +1191,6 @@
       </w:pPr>
       <w:rPr>
         <w:rFonts w:ascii="Courier New" w:hAnsi="Courier New" w:cs="Courier New" w:hint="default"/>
-        <w:rFonts w:cs="Courier New"/>
       </w:rPr>
     </w:lvl>
     <w:lvl w:ilvl="5">
@@ -1238,7 +1227,6 @@
       </w:pPr>
       <w:rPr>
         <w:rFonts w:ascii="Courier New" w:hAnsi="Courier New" w:cs="Courier New" w:hint="default"/>
-        <w:rFonts w:cs="Courier New"/>
       </w:rPr>
     </w:lvl>
     <w:lvl w:ilvl="8">
@@ -1254,7 +1242,10 @@
       </w:rPr>
     </w:lvl>
   </w:abstractNum>
-  <w:abstractNum w:abstractNumId="5">
+  <w:abstractNum w:abstractNumId="4" w15:restartNumberingAfterBreak="0">
+    <w:nsid w:val="5FB44EE1"/>
+    <w:multiLevelType w:val="multilevel"/>
+    <w:tmpl w:val="B8D69030"/>
     <w:lvl w:ilvl="0">
       <w:start w:val="1"/>
       <w:numFmt w:val="none"/>
@@ -1377,46 +1368,44 @@
     <w:abstractNumId w:val="1"/>
   </w:num>
   <w:num w:numId="2">
-    <w:abstractNumId w:val="2"/>
+    <w:abstractNumId w:val="0"/>
   </w:num>
   <w:num w:numId="3">
     <w:abstractNumId w:val="3"/>
   </w:num>
   <w:num w:numId="4">
-    <w:abstractNumId w:val="4"/>
+    <w:abstractNumId w:val="2"/>
   </w:num>
   <w:num w:numId="5">
-    <w:abstractNumId w:val="5"/>
+    <w:abstractNumId w:val="4"/>
   </w:num>
 </w:numbering>
 </file>
 
 <file path=word/styles.xml><?xml version="1.0" encoding="utf-8"?>
-<w:styles xmlns:w="http://schemas.openxmlformats.org/wordprocessingml/2006/main" xmlns:w14="http://schemas.microsoft.com/office/word/2010/wordml" xmlns:mc="http://schemas.openxmlformats.org/markup-compatibility/2006" mc:Ignorable="w14">
+<w:styles xmlns:mc="http://schemas.openxmlformats.org/markup-compatibility/2006" xmlns:r="http://schemas.openxmlformats.org/officeDocument/2006/relationships" xmlns:w="http://schemas.openxmlformats.org/wordprocessingml/2006/main" xmlns:w14="http://schemas.microsoft.com/office/word/2010/wordml" xmlns:w15="http://schemas.microsoft.com/office/word/2012/wordml" xmlns:w16cid="http://schemas.microsoft.com/office/word/2016/wordml/cid" xmlns:w16se="http://schemas.microsoft.com/office/word/2015/wordml/symex" mc:Ignorable="w14 w15 w16se w16cid">
   <w:docDefaults>
     <w:rPrDefault>
       <w:rPr>
-        <w:rFonts w:ascii="Calibri" w:hAnsi="Calibri" w:eastAsia="Calibri" w:cs="" w:asciiTheme="minorHAnsi" w:cstheme="minorBidi" w:eastAsiaTheme="minorHAnsi" w:hAnsiTheme="minorHAnsi"/>
+        <w:rFonts w:asciiTheme="minorHAnsi" w:eastAsiaTheme="minorHAnsi" w:hAnsiTheme="minorHAnsi" w:cstheme="minorBidi"/>
         <w:sz w:val="22"/>
         <w:szCs w:val="22"/>
         <w:lang w:val="pt-BR" w:eastAsia="en-US" w:bidi="ar-SA"/>
       </w:rPr>
     </w:rPrDefault>
-    <w:pPrDefault>
-      <w:pPr/>
-    </w:pPrDefault>
+    <w:pPrDefault/>
   </w:docDefaults>
   <w:latentStyles w:defLockedState="0" w:defUIPriority="99" w:defSemiHidden="0" w:defUnhideWhenUsed="0" w:defQFormat="0" w:count="375">
     <w:lsdException w:name="Normal" w:uiPriority="0" w:qFormat="1"/>
     <w:lsdException w:name="heading 1" w:uiPriority="9" w:qFormat="1"/>
-    <w:lsdException w:name="heading 2" w:uiPriority="9" w:semiHidden="1" w:unhideWhenUsed="1" w:qFormat="1"/>
-    <w:lsdException w:name="heading 3" w:uiPriority="9" w:semiHidden="1" w:unhideWhenUsed="1" w:qFormat="1"/>
-    <w:lsdException w:name="heading 4" w:uiPriority="9" w:semiHidden="1" w:unhideWhenUsed="1" w:qFormat="1"/>
-    <w:lsdException w:name="heading 5" w:uiPriority="9" w:semiHidden="1" w:unhideWhenUsed="1" w:qFormat="1"/>
-    <w:lsdException w:name="heading 6" w:uiPriority="9" w:semiHidden="1" w:unhideWhenUsed="1" w:qFormat="1"/>
-    <w:lsdException w:name="heading 7" w:uiPriority="9" w:semiHidden="1" w:unhideWhenUsed="1" w:qFormat="1"/>
-    <w:lsdException w:name="heading 8" w:uiPriority="9" w:semiHidden="1" w:unhideWhenUsed="1" w:qFormat="1"/>
-    <w:lsdException w:name="heading 9" w:uiPriority="9" w:semiHidden="1" w:unhideWhenUsed="1" w:qFormat="1"/>
+    <w:lsdException w:name="heading 2" w:semiHidden="1" w:uiPriority="9" w:unhideWhenUsed="1" w:qFormat="1"/>
+    <w:lsdException w:name="heading 3" w:semiHidden="1" w:uiPriority="9" w:unhideWhenUsed="1" w:qFormat="1"/>
+    <w:lsdException w:name="heading 4" w:semiHidden="1" w:uiPriority="9" w:unhideWhenUsed="1" w:qFormat="1"/>
+    <w:lsdException w:name="heading 5" w:semiHidden="1" w:uiPriority="9" w:unhideWhenUsed="1" w:qFormat="1"/>
+    <w:lsdException w:name="heading 6" w:semiHidden="1" w:uiPriority="9" w:unhideWhenUsed="1" w:qFormat="1"/>
+    <w:lsdException w:name="heading 7" w:semiHidden="1" w:uiPriority="9" w:unhideWhenUsed="1" w:qFormat="1"/>
+    <w:lsdException w:name="heading 8" w:semiHidden="1" w:uiPriority="9" w:unhideWhenUsed="1" w:qFormat="1"/>
+    <w:lsdException w:name="heading 9" w:semiHidden="1" w:uiPriority="9" w:unhideWhenUsed="1" w:qFormat="1"/>
     <w:lsdException w:name="index 1" w:semiHidden="1" w:unhideWhenUsed="1"/>
     <w:lsdException w:name="index 2" w:semiHidden="1" w:unhideWhenUsed="1"/>
     <w:lsdException w:name="index 3" w:semiHidden="1" w:unhideWhenUsed="1"/>
@@ -1426,22 +1415,22 @@
     <w:lsdException w:name="index 7" w:semiHidden="1" w:unhideWhenUsed="1"/>
     <w:lsdException w:name="index 8" w:semiHidden="1" w:unhideWhenUsed="1"/>
     <w:lsdException w:name="index 9" w:semiHidden="1" w:unhideWhenUsed="1"/>
-    <w:lsdException w:name="toc 1" w:uiPriority="39" w:semiHidden="1" w:unhideWhenUsed="1"/>
-    <w:lsdException w:name="toc 2" w:uiPriority="39" w:semiHidden="1" w:unhideWhenUsed="1"/>
-    <w:lsdException w:name="toc 3" w:uiPriority="39" w:semiHidden="1" w:unhideWhenUsed="1"/>
-    <w:lsdException w:name="toc 4" w:uiPriority="39" w:semiHidden="1" w:unhideWhenUsed="1"/>
-    <w:lsdException w:name="toc 5" w:uiPriority="39" w:semiHidden="1" w:unhideWhenUsed="1"/>
-    <w:lsdException w:name="toc 6" w:uiPriority="39" w:semiHidden="1" w:unhideWhenUsed="1"/>
-    <w:lsdException w:name="toc 7" w:uiPriority="39" w:semiHidden="1" w:unhideWhenUsed="1"/>
-    <w:lsdException w:name="toc 8" w:uiPriority="39" w:semiHidden="1" w:unhideWhenUsed="1"/>
-    <w:lsdException w:name="toc 9" w:uiPriority="39" w:semiHidden="1" w:unhideWhenUsed="1"/>
+    <w:lsdException w:name="toc 1" w:semiHidden="1" w:uiPriority="39" w:unhideWhenUsed="1"/>
+    <w:lsdException w:name="toc 2" w:semiHidden="1" w:uiPriority="39" w:unhideWhenUsed="1"/>
+    <w:lsdException w:name="toc 3" w:semiHidden="1" w:uiPriority="39" w:unhideWhenUsed="1"/>
+    <w:lsdException w:name="toc 4" w:semiHidden="1" w:uiPriority="39" w:unhideWhenUsed="1"/>
+    <w:lsdException w:name="toc 5" w:semiHidden="1" w:uiPriority="39" w:unhideWhenUsed="1"/>
+    <w:lsdException w:name="toc 6" w:semiHidden="1" w:uiPriority="39" w:unhideWhenUsed="1"/>
+    <w:lsdException w:name="toc 7" w:semiHidden="1" w:uiPriority="39" w:unhideWhenUsed="1"/>
+    <w:lsdException w:name="toc 8" w:semiHidden="1" w:uiPriority="39" w:unhideWhenUsed="1"/>
+    <w:lsdException w:name="toc 9" w:semiHidden="1" w:uiPriority="39" w:unhideWhenUsed="1"/>
     <w:lsdException w:name="Normal Indent" w:semiHidden="1" w:unhideWhenUsed="1"/>
     <w:lsdException w:name="footnote text" w:semiHidden="1" w:unhideWhenUsed="1"/>
     <w:lsdException w:name="annotation text" w:semiHidden="1" w:unhideWhenUsed="1"/>
     <w:lsdException w:name="header" w:semiHidden="1" w:unhideWhenUsed="1"/>
     <w:lsdException w:name="footer" w:semiHidden="1" w:unhideWhenUsed="1"/>
     <w:lsdException w:name="index heading" w:semiHidden="1" w:unhideWhenUsed="1"/>
-    <w:lsdException w:name="caption" w:uiPriority="35" w:semiHidden="1" w:unhideWhenUsed="1" w:qFormat="1"/>
+    <w:lsdException w:name="caption" w:semiHidden="1" w:uiPriority="35" w:unhideWhenUsed="1" w:qFormat="1"/>
     <w:lsdException w:name="table of figures" w:semiHidden="1" w:unhideWhenUsed="1"/>
     <w:lsdException w:name="envelope address" w:semiHidden="1" w:unhideWhenUsed="1"/>
     <w:lsdException w:name="envelope return" w:semiHidden="1" w:unhideWhenUsed="1"/>
@@ -1472,7 +1461,7 @@
     <w:lsdException w:name="Title" w:uiPriority="10" w:qFormat="1"/>
     <w:lsdException w:name="Closing" w:semiHidden="1" w:unhideWhenUsed="1"/>
     <w:lsdException w:name="Signature" w:semiHidden="1" w:unhideWhenUsed="1"/>
-    <w:lsdException w:name="Default Paragraph Font" w:uiPriority="1" w:semiHidden="1" w:unhideWhenUsed="1"/>
+    <w:lsdException w:name="Default Paragraph Font" w:semiHidden="1" w:uiPriority="1" w:unhideWhenUsed="1"/>
     <w:lsdException w:name="Body Text" w:semiHidden="1" w:unhideWhenUsed="1"/>
     <w:lsdException w:name="Body Text Indent" w:semiHidden="1" w:unhideWhenUsed="1"/>
     <w:lsdException w:name="List Continue" w:semiHidden="1" w:unhideWhenUsed="1"/>
@@ -1672,8 +1661,8 @@
     <w:lsdException w:name="Subtle Reference" w:uiPriority="31" w:qFormat="1"/>
     <w:lsdException w:name="Intense Reference" w:uiPriority="32" w:qFormat="1"/>
     <w:lsdException w:name="Book Title" w:uiPriority="33" w:qFormat="1"/>
-    <w:lsdException w:name="Bibliography" w:uiPriority="37" w:semiHidden="1" w:unhideWhenUsed="1"/>
-    <w:lsdException w:name="TOC Heading" w:uiPriority="39" w:semiHidden="1" w:unhideWhenUsed="1" w:qFormat="1"/>
+    <w:lsdException w:name="Bibliography" w:semiHidden="1" w:uiPriority="37" w:unhideWhenUsed="1"/>
+    <w:lsdException w:name="TOC Heading" w:semiHidden="1" w:uiPriority="39" w:unhideWhenUsed="1" w:qFormat="1"/>
     <w:lsdException w:name="Plain Table 1" w:uiPriority="41"/>
     <w:lsdException w:name="Plain Table 2" w:uiPriority="42"/>
     <w:lsdException w:name="Plain Table 3" w:uiPriority="43"/>
@@ -1783,32 +1772,22 @@
     <w:lsdException w:name="Hashtag" w:semiHidden="1" w:unhideWhenUsed="1"/>
     <w:lsdException w:name="Unresolved Mention" w:semiHidden="1" w:unhideWhenUsed="1"/>
   </w:latentStyles>
-  <w:style w:type="paragraph" w:styleId="Normal" w:default="1">
+  <w:style w:type="paragraph" w:default="1" w:styleId="Normal">
     <w:name w:val="Normal"/>
     <w:qFormat/>
     <w:pPr>
-      <w:widowControl/>
-      <w:bidi w:val="0"/>
-      <w:spacing w:lineRule="auto" w:line="259" w:before="0" w:after="160"/>
-      <w:jc w:val="left"/>
+      <w:spacing w:after="160" w:line="259" w:lineRule="auto"/>
     </w:pPr>
-    <w:rPr>
-      <w:rFonts w:ascii="Calibri" w:hAnsi="Calibri" w:eastAsia="Calibri" w:cs="" w:asciiTheme="minorHAnsi" w:cstheme="minorBidi" w:eastAsiaTheme="minorHAnsi" w:hAnsiTheme="minorHAnsi"/>
-      <w:color w:val="auto"/>
-      <w:sz w:val="22"/>
-      <w:szCs w:val="22"/>
-      <w:lang w:val="pt-BR" w:eastAsia="en-US" w:bidi="ar-SA"/>
-    </w:rPr>
   </w:style>
   <w:style w:type="paragraph" w:styleId="Ttulo2">
-    <w:name w:val="Heading 2"/>
+    <w:name w:val="heading 2"/>
     <w:basedOn w:val="Normal"/>
     <w:next w:val="Normal"/>
     <w:link w:val="Ttulo2Char"/>
     <w:uiPriority w:val="9"/>
     <w:unhideWhenUsed/>
     <w:qFormat/>
-    <w:rsid w:val="003c79bc"/>
+    <w:rsid w:val="003C79BC"/>
     <w:pPr>
       <w:keepNext/>
       <w:keepLines/>
@@ -1816,280 +1795,17 @@
       <w:outlineLvl w:val="1"/>
     </w:pPr>
     <w:rPr>
-      <w:rFonts w:ascii="Calibri Light" w:hAnsi="Calibri Light" w:eastAsia="" w:cs="" w:asciiTheme="majorHAnsi" w:cstheme="majorBidi" w:eastAsiaTheme="majorEastAsia" w:hAnsiTheme="majorHAnsi"/>
-      <w:color w:val="2E74B5" w:themeColor="accent1" w:themeShade="bf"/>
+      <w:rFonts w:asciiTheme="majorHAnsi" w:eastAsiaTheme="majorEastAsia" w:hAnsiTheme="majorHAnsi" w:cstheme="majorBidi"/>
+      <w:color w:val="2E74B5" w:themeColor="accent1" w:themeShade="BF"/>
       <w:sz w:val="26"/>
       <w:szCs w:val="26"/>
     </w:rPr>
   </w:style>
-  <w:style w:type="character" w:styleId="DefaultParagraphFont" w:default="1">
+  <w:style w:type="character" w:default="1" w:styleId="Fontepargpadro">
     <w:name w:val="Default Paragraph Font"/>
     <w:uiPriority w:val="1"/>
     <w:semiHidden/>
     <w:unhideWhenUsed/>
-    <w:qFormat/>
-    <w:rPr/>
-  </w:style>
-  <w:style w:type="character" w:styleId="CabealhoChar" w:customStyle="1">
-    <w:name w:val="Cabeçalho Char"/>
-    <w:basedOn w:val="DefaultParagraphFont"/>
-    <w:link w:val="Cabealho"/>
-    <w:uiPriority w:val="99"/>
-    <w:qFormat/>
-    <w:rsid w:val="003c79bc"/>
-    <w:rPr/>
-  </w:style>
-  <w:style w:type="character" w:styleId="RodapChar" w:customStyle="1">
-    <w:name w:val="Rodapé Char"/>
-    <w:basedOn w:val="DefaultParagraphFont"/>
-    <w:link w:val="Rodap"/>
-    <w:uiPriority w:val="99"/>
-    <w:qFormat/>
-    <w:rsid w:val="003c79bc"/>
-    <w:rPr/>
-  </w:style>
-  <w:style w:type="character" w:styleId="CitaoIntensaChar" w:customStyle="1">
-    <w:name w:val="Citação Intensa Char"/>
-    <w:basedOn w:val="DefaultParagraphFont"/>
-    <w:link w:val="CitaoIntensa"/>
-    <w:uiPriority w:val="30"/>
-    <w:qFormat/>
-    <w:rsid w:val="003c79bc"/>
-    <w:rPr>
-      <w:i/>
-      <w:iCs/>
-      <w:color w:val="5B9BD5" w:themeColor="accent1"/>
-    </w:rPr>
-  </w:style>
-  <w:style w:type="character" w:styleId="TtuloChar" w:customStyle="1">
-    <w:name w:val="Título Char"/>
-    <w:basedOn w:val="DefaultParagraphFont"/>
-    <w:link w:val="Ttulo"/>
-    <w:uiPriority w:val="10"/>
-    <w:qFormat/>
-    <w:rsid w:val="003c79bc"/>
-    <w:rPr>
-      <w:rFonts w:ascii="Calibri Light" w:hAnsi="Calibri Light" w:eastAsia="" w:cs="" w:asciiTheme="majorHAnsi" w:cstheme="majorBidi" w:eastAsiaTheme="majorEastAsia" w:hAnsiTheme="majorHAnsi"/>
-      <w:spacing w:val="-10"/>
-      <w:sz w:val="56"/>
-      <w:szCs w:val="56"/>
-    </w:rPr>
-  </w:style>
-  <w:style w:type="character" w:styleId="Ttulo2Char" w:customStyle="1">
-    <w:name w:val="Título 2 Char"/>
-    <w:basedOn w:val="DefaultParagraphFont"/>
-    <w:link w:val="Ttulo2"/>
-    <w:uiPriority w:val="9"/>
-    <w:qFormat/>
-    <w:rsid w:val="003c79bc"/>
-    <w:rPr>
-      <w:rFonts w:ascii="Calibri Light" w:hAnsi="Calibri Light" w:eastAsia="" w:cs="" w:asciiTheme="majorHAnsi" w:cstheme="majorBidi" w:eastAsiaTheme="majorEastAsia" w:hAnsiTheme="majorHAnsi"/>
-      <w:color w:val="2E74B5" w:themeColor="accent1" w:themeShade="bf"/>
-      <w:sz w:val="26"/>
-      <w:szCs w:val="26"/>
-    </w:rPr>
-  </w:style>
-  <w:style w:type="character" w:styleId="ListLabel1">
-    <w:name w:val="ListLabel 1"/>
-    <w:qFormat/>
-    <w:rPr>
-      <w:b/>
-      <w:i w:val="false"/>
-    </w:rPr>
-  </w:style>
-  <w:style w:type="character" w:styleId="ListLabel2">
-    <w:name w:val="ListLabel 2"/>
-    <w:qFormat/>
-    <w:rPr>
-      <w:rFonts w:cs="Courier New"/>
-    </w:rPr>
-  </w:style>
-  <w:style w:type="character" w:styleId="ListLabel3">
-    <w:name w:val="ListLabel 3"/>
-    <w:qFormat/>
-    <w:rPr>
-      <w:rFonts w:cs="Courier New"/>
-    </w:rPr>
-  </w:style>
-  <w:style w:type="character" w:styleId="ListLabel4">
-    <w:name w:val="ListLabel 4"/>
-    <w:qFormat/>
-    <w:rPr>
-      <w:rFonts w:cs="Courier New"/>
-    </w:rPr>
-  </w:style>
-  <w:style w:type="character" w:styleId="ListLabel5">
-    <w:name w:val="ListLabel 5"/>
-    <w:qFormat/>
-    <w:rPr>
-      <w:rFonts w:cs="Courier New"/>
-    </w:rPr>
-  </w:style>
-  <w:style w:type="character" w:styleId="ListLabel6">
-    <w:name w:val="ListLabel 6"/>
-    <w:qFormat/>
-    <w:rPr>
-      <w:rFonts w:cs="Courier New"/>
-    </w:rPr>
-  </w:style>
-  <w:style w:type="character" w:styleId="ListLabel7">
-    <w:name w:val="ListLabel 7"/>
-    <w:qFormat/>
-    <w:rPr>
-      <w:rFonts w:cs="Courier New"/>
-    </w:rPr>
-  </w:style>
-  <w:style w:type="paragraph" w:styleId="Ttulo">
-    <w:name w:val="Título"/>
-    <w:basedOn w:val="Normal"/>
-    <w:next w:val="Corpodetexto"/>
-    <w:qFormat/>
-    <w:pPr>
-      <w:keepNext/>
-      <w:spacing w:before="240" w:after="120"/>
-    </w:pPr>
-    <w:rPr>
-      <w:rFonts w:ascii="Liberation Sans" w:hAnsi="Liberation Sans" w:eastAsia="Noto Sans CJK SC Regular" w:cs="FreeSans"/>
-      <w:sz w:val="28"/>
-      <w:szCs w:val="28"/>
-    </w:rPr>
-  </w:style>
-  <w:style w:type="paragraph" w:styleId="Corpodetexto">
-    <w:name w:val="Body Text"/>
-    <w:basedOn w:val="Normal"/>
-    <w:pPr>
-      <w:spacing w:lineRule="auto" w:line="288" w:before="0" w:after="140"/>
-    </w:pPr>
-    <w:rPr/>
-  </w:style>
-  <w:style w:type="paragraph" w:styleId="Lista">
-    <w:name w:val="List"/>
-    <w:basedOn w:val="Corpodetexto"/>
-    <w:pPr/>
-    <w:rPr>
-      <w:rFonts w:cs="FreeSans"/>
-    </w:rPr>
-  </w:style>
-  <w:style w:type="paragraph" w:styleId="Legenda">
-    <w:name w:val="Caption"/>
-    <w:basedOn w:val="Normal"/>
-    <w:qFormat/>
-    <w:pPr>
-      <w:suppressLineNumbers/>
-      <w:spacing w:before="120" w:after="120"/>
-    </w:pPr>
-    <w:rPr>
-      <w:rFonts w:cs="FreeSans"/>
-      <w:i/>
-      <w:iCs/>
-      <w:sz w:val="24"/>
-      <w:szCs w:val="24"/>
-    </w:rPr>
-  </w:style>
-  <w:style w:type="paragraph" w:styleId="Ndice">
-    <w:name w:val="Índice"/>
-    <w:basedOn w:val="Normal"/>
-    <w:qFormat/>
-    <w:pPr>
-      <w:suppressLineNumbers/>
-    </w:pPr>
-    <w:rPr>
-      <w:rFonts w:cs="FreeSans"/>
-    </w:rPr>
-  </w:style>
-  <w:style w:type="paragraph" w:styleId="Cabealho">
-    <w:name w:val="Header"/>
-    <w:basedOn w:val="Normal"/>
-    <w:link w:val="CabealhoChar"/>
-    <w:uiPriority w:val="99"/>
-    <w:unhideWhenUsed/>
-    <w:rsid w:val="003c79bc"/>
-    <w:pPr>
-      <w:tabs>
-        <w:tab w:val="center" w:pos="4513" w:leader="none"/>
-        <w:tab w:val="right" w:pos="9026" w:leader="none"/>
-      </w:tabs>
-      <w:spacing w:lineRule="auto" w:line="240" w:before="0" w:after="0"/>
-    </w:pPr>
-    <w:rPr/>
-  </w:style>
-  <w:style w:type="paragraph" w:styleId="Rodap">
-    <w:name w:val="Footer"/>
-    <w:basedOn w:val="Normal"/>
-    <w:link w:val="RodapChar"/>
-    <w:uiPriority w:val="99"/>
-    <w:unhideWhenUsed/>
-    <w:rsid w:val="003c79bc"/>
-    <w:pPr>
-      <w:tabs>
-        <w:tab w:val="center" w:pos="4513" w:leader="none"/>
-        <w:tab w:val="right" w:pos="9026" w:leader="none"/>
-      </w:tabs>
-      <w:spacing w:lineRule="auto" w:line="240" w:before="0" w:after="0"/>
-    </w:pPr>
-    <w:rPr/>
-  </w:style>
-  <w:style w:type="paragraph" w:styleId="IntenseQuote">
-    <w:name w:val="Intense Quote"/>
-    <w:basedOn w:val="Normal"/>
-    <w:next w:val="Normal"/>
-    <w:link w:val="CitaoIntensaChar"/>
-    <w:uiPriority w:val="30"/>
-    <w:qFormat/>
-    <w:rsid w:val="003c79bc"/>
-    <w:pPr>
-      <w:pBdr>
-        <w:top w:val="single" w:sz="4" w:space="10" w:color="5B9BD5"/>
-        <w:bottom w:val="single" w:sz="4" w:space="10" w:color="5B9BD5"/>
-      </w:pBdr>
-      <w:spacing w:before="360" w:after="360"/>
-      <w:ind w:left="864" w:right="864" w:hanging="0"/>
-      <w:jc w:val="center"/>
-    </w:pPr>
-    <w:rPr>
-      <w:i/>
-      <w:iCs/>
-      <w:color w:val="5B9BD5" w:themeColor="accent1"/>
-    </w:rPr>
-  </w:style>
-  <w:style w:type="paragraph" w:styleId="ListParagraph">
-    <w:name w:val="List Paragraph"/>
-    <w:basedOn w:val="Normal"/>
-    <w:uiPriority w:val="34"/>
-    <w:qFormat/>
-    <w:rsid w:val="003c79bc"/>
-    <w:pPr>
-      <w:spacing w:before="0" w:after="160"/>
-      <w:ind w:left="720" w:hanging="0"/>
-      <w:contextualSpacing/>
-    </w:pPr>
-    <w:rPr/>
-  </w:style>
-  <w:style w:type="paragraph" w:styleId="Ttulododocumento">
-    <w:name w:val="Title"/>
-    <w:basedOn w:val="Normal"/>
-    <w:next w:val="Normal"/>
-    <w:link w:val="TtuloChar"/>
-    <w:uiPriority w:val="10"/>
-    <w:qFormat/>
-    <w:rsid w:val="003c79bc"/>
-    <w:pPr>
-      <w:spacing w:lineRule="auto" w:line="240" w:before="0" w:after="0"/>
-      <w:contextualSpacing/>
-    </w:pPr>
-    <w:rPr>
-      <w:rFonts w:ascii="Calibri Light" w:hAnsi="Calibri Light" w:eastAsia="" w:cs="" w:asciiTheme="majorHAnsi" w:cstheme="majorBidi" w:eastAsiaTheme="majorEastAsia" w:hAnsiTheme="majorHAnsi"/>
-      <w:spacing w:val="-10"/>
-      <w:sz w:val="56"/>
-      <w:szCs w:val="56"/>
-    </w:rPr>
-  </w:style>
-  <w:style w:type="numbering" w:styleId="NoList" w:default="1">
-    <w:name w:val="No List"/>
-    <w:uiPriority w:val="99"/>
-    <w:semiHidden/>
-    <w:unhideWhenUsed/>
-    <w:qFormat/>
   </w:style>
   <w:style w:type="table" w:default="1" w:styleId="Tabelanormal">
     <w:name w:val="Normal Table"/>
@@ -2105,6 +1821,243 @@
         <w:right w:w="108" w:type="dxa"/>
       </w:tblCellMar>
     </w:tblPr>
+  </w:style>
+  <w:style w:type="numbering" w:default="1" w:styleId="Semlista">
+    <w:name w:val="No List"/>
+    <w:uiPriority w:val="99"/>
+    <w:semiHidden/>
+    <w:unhideWhenUsed/>
+  </w:style>
+  <w:style w:type="character" w:customStyle="1" w:styleId="CabealhoChar">
+    <w:name w:val="Cabeçalho Char"/>
+    <w:basedOn w:val="Fontepargpadro"/>
+    <w:link w:val="Cabealho"/>
+    <w:uiPriority w:val="99"/>
+    <w:qFormat/>
+    <w:rsid w:val="003C79BC"/>
+  </w:style>
+  <w:style w:type="character" w:customStyle="1" w:styleId="RodapChar">
+    <w:name w:val="Rodapé Char"/>
+    <w:basedOn w:val="Fontepargpadro"/>
+    <w:link w:val="Rodap"/>
+    <w:uiPriority w:val="99"/>
+    <w:qFormat/>
+    <w:rsid w:val="003C79BC"/>
+  </w:style>
+  <w:style w:type="character" w:customStyle="1" w:styleId="CitaoIntensaChar">
+    <w:name w:val="Citação Intensa Char"/>
+    <w:basedOn w:val="Fontepargpadro"/>
+    <w:link w:val="CitaoIntensa"/>
+    <w:uiPriority w:val="30"/>
+    <w:qFormat/>
+    <w:rsid w:val="003C79BC"/>
+    <w:rPr>
+      <w:i/>
+      <w:iCs/>
+      <w:color w:val="5B9BD5" w:themeColor="accent1"/>
+    </w:rPr>
+  </w:style>
+  <w:style w:type="character" w:customStyle="1" w:styleId="TtuloChar">
+    <w:name w:val="Título Char"/>
+    <w:basedOn w:val="Fontepargpadro"/>
+    <w:link w:val="Ttulo"/>
+    <w:uiPriority w:val="10"/>
+    <w:qFormat/>
+    <w:rsid w:val="003C79BC"/>
+    <w:rPr>
+      <w:rFonts w:asciiTheme="majorHAnsi" w:eastAsiaTheme="majorEastAsia" w:hAnsiTheme="majorHAnsi" w:cstheme="majorBidi"/>
+      <w:spacing w:val="-10"/>
+      <w:sz w:val="56"/>
+      <w:szCs w:val="56"/>
+    </w:rPr>
+  </w:style>
+  <w:style w:type="character" w:customStyle="1" w:styleId="Ttulo2Char">
+    <w:name w:val="Título 2 Char"/>
+    <w:basedOn w:val="Fontepargpadro"/>
+    <w:link w:val="Ttulo2"/>
+    <w:uiPriority w:val="9"/>
+    <w:qFormat/>
+    <w:rsid w:val="003C79BC"/>
+    <w:rPr>
+      <w:rFonts w:asciiTheme="majorHAnsi" w:eastAsiaTheme="majorEastAsia" w:hAnsiTheme="majorHAnsi" w:cstheme="majorBidi"/>
+      <w:color w:val="2E74B5" w:themeColor="accent1" w:themeShade="BF"/>
+      <w:sz w:val="26"/>
+      <w:szCs w:val="26"/>
+    </w:rPr>
+  </w:style>
+  <w:style w:type="character" w:customStyle="1" w:styleId="ListLabel1">
+    <w:name w:val="ListLabel 1"/>
+    <w:qFormat/>
+    <w:rPr>
+      <w:b/>
+      <w:i w:val="0"/>
+    </w:rPr>
+  </w:style>
+  <w:style w:type="character" w:customStyle="1" w:styleId="ListLabel2">
+    <w:name w:val="ListLabel 2"/>
+    <w:qFormat/>
+    <w:rPr>
+      <w:rFonts w:cs="Courier New"/>
+    </w:rPr>
+  </w:style>
+  <w:style w:type="character" w:customStyle="1" w:styleId="ListLabel3">
+    <w:name w:val="ListLabel 3"/>
+    <w:qFormat/>
+    <w:rPr>
+      <w:rFonts w:cs="Courier New"/>
+    </w:rPr>
+  </w:style>
+  <w:style w:type="character" w:customStyle="1" w:styleId="ListLabel4">
+    <w:name w:val="ListLabel 4"/>
+    <w:qFormat/>
+    <w:rPr>
+      <w:rFonts w:cs="Courier New"/>
+    </w:rPr>
+  </w:style>
+  <w:style w:type="character" w:customStyle="1" w:styleId="ListLabel5">
+    <w:name w:val="ListLabel 5"/>
+    <w:qFormat/>
+    <w:rPr>
+      <w:rFonts w:cs="Courier New"/>
+    </w:rPr>
+  </w:style>
+  <w:style w:type="character" w:customStyle="1" w:styleId="ListLabel6">
+    <w:name w:val="ListLabel 6"/>
+    <w:qFormat/>
+    <w:rPr>
+      <w:rFonts w:cs="Courier New"/>
+    </w:rPr>
+  </w:style>
+  <w:style w:type="character" w:customStyle="1" w:styleId="ListLabel7">
+    <w:name w:val="ListLabel 7"/>
+    <w:qFormat/>
+    <w:rPr>
+      <w:rFonts w:cs="Courier New"/>
+    </w:rPr>
+  </w:style>
+  <w:style w:type="paragraph" w:styleId="Ttulo">
+    <w:name w:val="Title"/>
+    <w:basedOn w:val="Normal"/>
+    <w:next w:val="Corpodetexto"/>
+    <w:link w:val="TtuloChar"/>
+    <w:uiPriority w:val="10"/>
+    <w:qFormat/>
+    <w:rsid w:val="003C79BC"/>
+    <w:pPr>
+      <w:spacing w:after="0" w:line="240" w:lineRule="auto"/>
+      <w:contextualSpacing/>
+    </w:pPr>
+    <w:rPr>
+      <w:rFonts w:asciiTheme="majorHAnsi" w:eastAsiaTheme="majorEastAsia" w:hAnsiTheme="majorHAnsi" w:cstheme="majorBidi"/>
+      <w:spacing w:val="-10"/>
+      <w:sz w:val="56"/>
+      <w:szCs w:val="56"/>
+    </w:rPr>
+  </w:style>
+  <w:style w:type="paragraph" w:styleId="Corpodetexto">
+    <w:name w:val="Body Text"/>
+    <w:basedOn w:val="Normal"/>
+    <w:pPr>
+      <w:spacing w:after="140" w:line="288" w:lineRule="auto"/>
+    </w:pPr>
+  </w:style>
+  <w:style w:type="paragraph" w:styleId="Lista">
+    <w:name w:val="List"/>
+    <w:basedOn w:val="Corpodetexto"/>
+    <w:rPr>
+      <w:rFonts w:cs="FreeSans"/>
+    </w:rPr>
+  </w:style>
+  <w:style w:type="paragraph" w:styleId="Legenda">
+    <w:name w:val="caption"/>
+    <w:basedOn w:val="Normal"/>
+    <w:qFormat/>
+    <w:pPr>
+      <w:suppressLineNumbers/>
+      <w:spacing w:before="120" w:after="120"/>
+    </w:pPr>
+    <w:rPr>
+      <w:rFonts w:cs="FreeSans"/>
+      <w:i/>
+      <w:iCs/>
+      <w:sz w:val="24"/>
+      <w:szCs w:val="24"/>
+    </w:rPr>
+  </w:style>
+  <w:style w:type="paragraph" w:customStyle="1" w:styleId="ndice">
+    <w:name w:val="Índice"/>
+    <w:basedOn w:val="Normal"/>
+    <w:qFormat/>
+    <w:pPr>
+      <w:suppressLineNumbers/>
+    </w:pPr>
+    <w:rPr>
+      <w:rFonts w:cs="FreeSans"/>
+    </w:rPr>
+  </w:style>
+  <w:style w:type="paragraph" w:styleId="Cabealho">
+    <w:name w:val="header"/>
+    <w:basedOn w:val="Normal"/>
+    <w:link w:val="CabealhoChar"/>
+    <w:uiPriority w:val="99"/>
+    <w:unhideWhenUsed/>
+    <w:rsid w:val="003C79BC"/>
+    <w:pPr>
+      <w:tabs>
+        <w:tab w:val="center" w:pos="4513"/>
+        <w:tab w:val="right" w:pos="9026"/>
+      </w:tabs>
+      <w:spacing w:after="0" w:line="240" w:lineRule="auto"/>
+    </w:pPr>
+  </w:style>
+  <w:style w:type="paragraph" w:styleId="Rodap">
+    <w:name w:val="footer"/>
+    <w:basedOn w:val="Normal"/>
+    <w:link w:val="RodapChar"/>
+    <w:uiPriority w:val="99"/>
+    <w:unhideWhenUsed/>
+    <w:rsid w:val="003C79BC"/>
+    <w:pPr>
+      <w:tabs>
+        <w:tab w:val="center" w:pos="4513"/>
+        <w:tab w:val="right" w:pos="9026"/>
+      </w:tabs>
+      <w:spacing w:after="0" w:line="240" w:lineRule="auto"/>
+    </w:pPr>
+  </w:style>
+  <w:style w:type="paragraph" w:styleId="CitaoIntensa">
+    <w:name w:val="Intense Quote"/>
+    <w:basedOn w:val="Normal"/>
+    <w:next w:val="Normal"/>
+    <w:link w:val="CitaoIntensaChar"/>
+    <w:uiPriority w:val="30"/>
+    <w:qFormat/>
+    <w:rsid w:val="003C79BC"/>
+    <w:pPr>
+      <w:pBdr>
+        <w:top w:val="single" w:sz="4" w:space="10" w:color="5B9BD5"/>
+        <w:bottom w:val="single" w:sz="4" w:space="10" w:color="5B9BD5"/>
+      </w:pBdr>
+      <w:spacing w:before="360" w:after="360"/>
+      <w:ind w:left="864" w:right="864"/>
+      <w:jc w:val="center"/>
+    </w:pPr>
+    <w:rPr>
+      <w:i/>
+      <w:iCs/>
+      <w:color w:val="5B9BD5" w:themeColor="accent1"/>
+    </w:rPr>
+  </w:style>
+  <w:style w:type="paragraph" w:styleId="PargrafodaLista">
+    <w:name w:val="List Paragraph"/>
+    <w:basedOn w:val="Normal"/>
+    <w:uiPriority w:val="34"/>
+    <w:qFormat/>
+    <w:rsid w:val="003C79BC"/>
+    <w:pPr>
+      <w:ind w:left="720"/>
+      <w:contextualSpacing/>
+    </w:pPr>
   </w:style>
 </w:styles>
 </file>

</xml_diff>